<commit_message>
- Expanded SummaryAudit tips coverage from provided slide.   - Changed Step1 logic and delete last column on MeContext table.   - Deleted some duplicated metrics and rename others in SummaryAudit.   - Updated Technical User Guides to include the Check catalog of SummaryAudit table (with tips).
</commit_message>
<xml_diff>
--- a/help/User-Guide-SSB-Retuning-Automations-v0.7.4.docx
+++ b/help/User-Guide-SSB-Retuning-Automations-v0.7.4.docx
@@ -15,7 +15,7 @@
           <w:noProof/>
         </w:rPr>
         <w:drawing>
-          <wp:inline distT="0" distB="0" distL="0" distR="0" wp14:anchorId="3CAA8603" wp14:editId="74E3F71B">
+          <wp:inline distT="0" distB="0" distL="0" distR="0" wp14:anchorId="73711341" wp14:editId="53FCA111">
             <wp:extent cx="4919240" cy="4352081"/>
             <wp:effectExtent l="0" t="0" r="0" b="0"/>
             <wp:docPr id="10" name="Picture 9" descr="A colorful logo with text&#10;&#10;AI-generated content may be incorrect.">
@@ -168,7 +168,7 @@
             </w:rPr>
             <w:fldChar w:fldCharType="separate"/>
           </w:r>
-          <w:hyperlink w:anchor="_Toc222243014" w:history="1">
+          <w:hyperlink w:anchor="_Toc222247407" w:history="1">
             <w:r>
               <w:rPr>
                 <w:rStyle w:val="Hyperlink"/>
@@ -214,7 +214,7 @@
                 <w:noProof/>
                 <w:webHidden/>
               </w:rPr>
-              <w:instrText xml:space="preserve"> PAGEREF _Toc222243014 \h </w:instrText>
+              <w:instrText xml:space="preserve"> PAGEREF _Toc222247407 \h </w:instrText>
             </w:r>
             <w:r>
               <w:rPr>
@@ -258,7 +258,7 @@
               <w14:ligatures w14:val="standardContextual"/>
             </w:rPr>
           </w:pPr>
-          <w:hyperlink w:anchor="_Toc222243015" w:history="1">
+          <w:hyperlink w:anchor="_Toc222247408" w:history="1">
             <w:r>
               <w:rPr>
                 <w:rStyle w:val="Hyperlink"/>
@@ -304,7 +304,7 @@
                 <w:noProof/>
                 <w:webHidden/>
               </w:rPr>
-              <w:instrText xml:space="preserve"> PAGEREF _Toc222243015 \h </w:instrText>
+              <w:instrText xml:space="preserve"> PAGEREF _Toc222247408 \h </w:instrText>
             </w:r>
             <w:r>
               <w:rPr>
@@ -347,7 +347,7 @@
               <w14:ligatures w14:val="standardContextual"/>
             </w:rPr>
           </w:pPr>
-          <w:hyperlink w:anchor="_Toc222243016" w:history="1">
+          <w:hyperlink w:anchor="_Toc222247409" w:history="1">
             <w:r>
               <w:rPr>
                 <w:rStyle w:val="Hyperlink"/>
@@ -392,7 +392,7 @@
                 <w:noProof/>
                 <w:webHidden/>
               </w:rPr>
-              <w:instrText xml:space="preserve"> PAGEREF _Toc222243016 \h </w:instrText>
+              <w:instrText xml:space="preserve"> PAGEREF _Toc222247409 \h </w:instrText>
             </w:r>
             <w:r>
               <w:rPr>
@@ -435,7 +435,7 @@
               <w14:ligatures w14:val="standardContextual"/>
             </w:rPr>
           </w:pPr>
-          <w:hyperlink w:anchor="_Toc222243017" w:history="1">
+          <w:hyperlink w:anchor="_Toc222247410" w:history="1">
             <w:r>
               <w:rPr>
                 <w:rStyle w:val="Hyperlink"/>
@@ -480,7 +480,7 @@
                 <w:noProof/>
                 <w:webHidden/>
               </w:rPr>
-              <w:instrText xml:space="preserve"> PAGEREF _Toc222243017 \h </w:instrText>
+              <w:instrText xml:space="preserve"> PAGEREF _Toc222247410 \h </w:instrText>
             </w:r>
             <w:r>
               <w:rPr>
@@ -523,7 +523,7 @@
               <w14:ligatures w14:val="standardContextual"/>
             </w:rPr>
           </w:pPr>
-          <w:hyperlink w:anchor="_Toc222243018" w:history="1">
+          <w:hyperlink w:anchor="_Toc222247411" w:history="1">
             <w:r>
               <w:rPr>
                 <w:rStyle w:val="Hyperlink"/>
@@ -568,7 +568,7 @@
                 <w:noProof/>
                 <w:webHidden/>
               </w:rPr>
-              <w:instrText xml:space="preserve"> PAGEREF _Toc222243018 \h </w:instrText>
+              <w:instrText xml:space="preserve"> PAGEREF _Toc222247411 \h </w:instrText>
             </w:r>
             <w:r>
               <w:rPr>
@@ -611,7 +611,7 @@
               <w14:ligatures w14:val="standardContextual"/>
             </w:rPr>
           </w:pPr>
-          <w:hyperlink w:anchor="_Toc222243019" w:history="1">
+          <w:hyperlink w:anchor="_Toc222247412" w:history="1">
             <w:r>
               <w:rPr>
                 <w:rStyle w:val="Hyperlink"/>
@@ -656,7 +656,7 @@
                 <w:noProof/>
                 <w:webHidden/>
               </w:rPr>
-              <w:instrText xml:space="preserve"> PAGEREF _Toc222243019 \h </w:instrText>
+              <w:instrText xml:space="preserve"> PAGEREF _Toc222247412 \h </w:instrText>
             </w:r>
             <w:r>
               <w:rPr>
@@ -700,7 +700,7 @@
               <w14:ligatures w14:val="standardContextual"/>
             </w:rPr>
           </w:pPr>
-          <w:hyperlink w:anchor="_Toc222243020" w:history="1">
+          <w:hyperlink w:anchor="_Toc222247413" w:history="1">
             <w:r>
               <w:rPr>
                 <w:rStyle w:val="Hyperlink"/>
@@ -746,7 +746,7 @@
                 <w:noProof/>
                 <w:webHidden/>
               </w:rPr>
-              <w:instrText xml:space="preserve"> PAGEREF _Toc222243020 \h </w:instrText>
+              <w:instrText xml:space="preserve"> PAGEREF _Toc222247413 \h </w:instrText>
             </w:r>
             <w:r>
               <w:rPr>
@@ -789,7 +789,7 @@
               <w14:ligatures w14:val="standardContextual"/>
             </w:rPr>
           </w:pPr>
-          <w:hyperlink w:anchor="_Toc222243021" w:history="1">
+          <w:hyperlink w:anchor="_Toc222247414" w:history="1">
             <w:r>
               <w:rPr>
                 <w:rStyle w:val="Hyperlink"/>
@@ -834,7 +834,7 @@
                 <w:noProof/>
                 <w:webHidden/>
               </w:rPr>
-              <w:instrText xml:space="preserve"> PAGEREF _Toc222243021 \h </w:instrText>
+              <w:instrText xml:space="preserve"> PAGEREF _Toc222247414 \h </w:instrText>
             </w:r>
             <w:r>
               <w:rPr>
@@ -877,7 +877,7 @@
               <w14:ligatures w14:val="standardContextual"/>
             </w:rPr>
           </w:pPr>
-          <w:hyperlink w:anchor="_Toc222243022" w:history="1">
+          <w:hyperlink w:anchor="_Toc222247415" w:history="1">
             <w:r>
               <w:rPr>
                 <w:rStyle w:val="Hyperlink"/>
@@ -922,7 +922,7 @@
                 <w:noProof/>
                 <w:webHidden/>
               </w:rPr>
-              <w:instrText xml:space="preserve"> PAGEREF _Toc222243022 \h </w:instrText>
+              <w:instrText xml:space="preserve"> PAGEREF _Toc222247415 \h </w:instrText>
             </w:r>
             <w:r>
               <w:rPr>
@@ -965,7 +965,7 @@
               <w14:ligatures w14:val="standardContextual"/>
             </w:rPr>
           </w:pPr>
-          <w:hyperlink w:anchor="_Toc222243023" w:history="1">
+          <w:hyperlink w:anchor="_Toc222247416" w:history="1">
             <w:r>
               <w:rPr>
                 <w:rStyle w:val="Hyperlink"/>
@@ -1010,7 +1010,7 @@
                 <w:noProof/>
                 <w:webHidden/>
               </w:rPr>
-              <w:instrText xml:space="preserve"> PAGEREF _Toc222243023 \h </w:instrText>
+              <w:instrText xml:space="preserve"> PAGEREF _Toc222247416 \h </w:instrText>
             </w:r>
             <w:r>
               <w:rPr>
@@ -1053,7 +1053,7 @@
               <w14:ligatures w14:val="standardContextual"/>
             </w:rPr>
           </w:pPr>
-          <w:hyperlink w:anchor="_Toc222243024" w:history="1">
+          <w:hyperlink w:anchor="_Toc222247417" w:history="1">
             <w:r>
               <w:rPr>
                 <w:rStyle w:val="Hyperlink"/>
@@ -1098,7 +1098,7 @@
                 <w:noProof/>
                 <w:webHidden/>
               </w:rPr>
-              <w:instrText xml:space="preserve"> PAGEREF _Toc222243024 \h </w:instrText>
+              <w:instrText xml:space="preserve"> PAGEREF _Toc222247417 \h </w:instrText>
             </w:r>
             <w:r>
               <w:rPr>
@@ -1141,7 +1141,7 @@
               <w14:ligatures w14:val="standardContextual"/>
             </w:rPr>
           </w:pPr>
-          <w:hyperlink w:anchor="_Toc222243025" w:history="1">
+          <w:hyperlink w:anchor="_Toc222247418" w:history="1">
             <w:r>
               <w:rPr>
                 <w:rStyle w:val="Hyperlink"/>
@@ -1186,7 +1186,7 @@
                 <w:noProof/>
                 <w:webHidden/>
               </w:rPr>
-              <w:instrText xml:space="preserve"> PAGEREF _Toc222243025 \h </w:instrText>
+              <w:instrText xml:space="preserve"> PAGEREF _Toc222247418 \h </w:instrText>
             </w:r>
             <w:r>
               <w:rPr>
@@ -1229,7 +1229,7 @@
               <w14:ligatures w14:val="standardContextual"/>
             </w:rPr>
           </w:pPr>
-          <w:hyperlink w:anchor="_Toc222243026" w:history="1">
+          <w:hyperlink w:anchor="_Toc222247419" w:history="1">
             <w:r>
               <w:rPr>
                 <w:rStyle w:val="Hyperlink"/>
@@ -1274,7 +1274,7 @@
                 <w:noProof/>
                 <w:webHidden/>
               </w:rPr>
-              <w:instrText xml:space="preserve"> PAGEREF _Toc222243026 \h </w:instrText>
+              <w:instrText xml:space="preserve"> PAGEREF _Toc222247419 \h </w:instrText>
             </w:r>
             <w:r>
               <w:rPr>
@@ -1317,7 +1317,7 @@
               <w14:ligatures w14:val="standardContextual"/>
             </w:rPr>
           </w:pPr>
-          <w:hyperlink w:anchor="_Toc222243027" w:history="1">
+          <w:hyperlink w:anchor="_Toc222247420" w:history="1">
             <w:r>
               <w:rPr>
                 <w:rStyle w:val="Hyperlink"/>
@@ -1362,7 +1362,7 @@
                 <w:noProof/>
                 <w:webHidden/>
               </w:rPr>
-              <w:instrText xml:space="preserve"> PAGEREF _Toc222243027 \h </w:instrText>
+              <w:instrText xml:space="preserve"> PAGEREF _Toc222247420 \h </w:instrText>
             </w:r>
             <w:r>
               <w:rPr>
@@ -1405,7 +1405,7 @@
               <w14:ligatures w14:val="standardContextual"/>
             </w:rPr>
           </w:pPr>
-          <w:hyperlink w:anchor="_Toc222243028" w:history="1">
+          <w:hyperlink w:anchor="_Toc222247421" w:history="1">
             <w:r>
               <w:rPr>
                 <w:rStyle w:val="Hyperlink"/>
@@ -1450,7 +1450,7 @@
                 <w:noProof/>
                 <w:webHidden/>
               </w:rPr>
-              <w:instrText xml:space="preserve"> PAGEREF _Toc222243028 \h </w:instrText>
+              <w:instrText xml:space="preserve"> PAGEREF _Toc222247421 \h </w:instrText>
             </w:r>
             <w:r>
               <w:rPr>
@@ -1493,7 +1493,7 @@
               <w14:ligatures w14:val="standardContextual"/>
             </w:rPr>
           </w:pPr>
-          <w:hyperlink w:anchor="_Toc222243029" w:history="1">
+          <w:hyperlink w:anchor="_Toc222247422" w:history="1">
             <w:r>
               <w:rPr>
                 <w:rStyle w:val="Hyperlink"/>
@@ -1538,7 +1538,7 @@
                 <w:noProof/>
                 <w:webHidden/>
               </w:rPr>
-              <w:instrText xml:space="preserve"> PAGEREF _Toc222243029 \h </w:instrText>
+              <w:instrText xml:space="preserve"> PAGEREF _Toc222247422 \h </w:instrText>
             </w:r>
             <w:r>
               <w:rPr>
@@ -1581,7 +1581,7 @@
               <w14:ligatures w14:val="standardContextual"/>
             </w:rPr>
           </w:pPr>
-          <w:hyperlink w:anchor="_Toc222243030" w:history="1">
+          <w:hyperlink w:anchor="_Toc222247423" w:history="1">
             <w:r>
               <w:rPr>
                 <w:rStyle w:val="Hyperlink"/>
@@ -1626,7 +1626,7 @@
                 <w:noProof/>
                 <w:webHidden/>
               </w:rPr>
-              <w:instrText xml:space="preserve"> PAGEREF _Toc222243030 \h </w:instrText>
+              <w:instrText xml:space="preserve"> PAGEREF _Toc222247423 \h </w:instrText>
             </w:r>
             <w:r>
               <w:rPr>
@@ -1669,7 +1669,7 @@
               <w14:ligatures w14:val="standardContextual"/>
             </w:rPr>
           </w:pPr>
-          <w:hyperlink w:anchor="_Toc222243031" w:history="1">
+          <w:hyperlink w:anchor="_Toc222247424" w:history="1">
             <w:r>
               <w:rPr>
                 <w:rStyle w:val="Hyperlink"/>
@@ -1714,7 +1714,7 @@
                 <w:noProof/>
                 <w:webHidden/>
               </w:rPr>
-              <w:instrText xml:space="preserve"> PAGEREF _Toc222243031 \h </w:instrText>
+              <w:instrText xml:space="preserve"> PAGEREF _Toc222247424 \h </w:instrText>
             </w:r>
             <w:r>
               <w:rPr>
@@ -1757,7 +1757,7 @@
               <w14:ligatures w14:val="standardContextual"/>
             </w:rPr>
           </w:pPr>
-          <w:hyperlink w:anchor="_Toc222243032" w:history="1">
+          <w:hyperlink w:anchor="_Toc222247425" w:history="1">
             <w:r>
               <w:rPr>
                 <w:rStyle w:val="Hyperlink"/>
@@ -1802,7 +1802,7 @@
                 <w:noProof/>
                 <w:webHidden/>
               </w:rPr>
-              <w:instrText xml:space="preserve"> PAGEREF _Toc222243032 \h </w:instrText>
+              <w:instrText xml:space="preserve"> PAGEREF _Toc222247425 \h </w:instrText>
             </w:r>
             <w:r>
               <w:rPr>
@@ -1845,7 +1845,7 @@
               <w14:ligatures w14:val="standardContextual"/>
             </w:rPr>
           </w:pPr>
-          <w:hyperlink w:anchor="_Toc222243033" w:history="1">
+          <w:hyperlink w:anchor="_Toc222247426" w:history="1">
             <w:r>
               <w:rPr>
                 <w:rStyle w:val="Hyperlink"/>
@@ -1890,7 +1890,7 @@
                 <w:noProof/>
                 <w:webHidden/>
               </w:rPr>
-              <w:instrText xml:space="preserve"> PAGEREF _Toc222243033 \h </w:instrText>
+              <w:instrText xml:space="preserve"> PAGEREF _Toc222247426 \h </w:instrText>
             </w:r>
             <w:r>
               <w:rPr>
@@ -1933,7 +1933,7 @@
               <w14:ligatures w14:val="standardContextual"/>
             </w:rPr>
           </w:pPr>
-          <w:hyperlink w:anchor="_Toc222243034" w:history="1">
+          <w:hyperlink w:anchor="_Toc222247427" w:history="1">
             <w:r>
               <w:rPr>
                 <w:rStyle w:val="Hyperlink"/>
@@ -1978,7 +1978,7 @@
                 <w:noProof/>
                 <w:webHidden/>
               </w:rPr>
-              <w:instrText xml:space="preserve"> PAGEREF _Toc222243034 \h </w:instrText>
+              <w:instrText xml:space="preserve"> PAGEREF _Toc222247427 \h </w:instrText>
             </w:r>
             <w:r>
               <w:rPr>
@@ -2021,7 +2021,7 @@
               <w14:ligatures w14:val="standardContextual"/>
             </w:rPr>
           </w:pPr>
-          <w:hyperlink w:anchor="_Toc222243035" w:history="1">
+          <w:hyperlink w:anchor="_Toc222247428" w:history="1">
             <w:r>
               <w:rPr>
                 <w:rStyle w:val="Hyperlink"/>
@@ -2066,7 +2066,7 @@
                 <w:noProof/>
                 <w:webHidden/>
               </w:rPr>
-              <w:instrText xml:space="preserve"> PAGEREF _Toc222243035 \h </w:instrText>
+              <w:instrText xml:space="preserve"> PAGEREF _Toc222247428 \h </w:instrText>
             </w:r>
             <w:r>
               <w:rPr>
@@ -2109,7 +2109,7 @@
               <w14:ligatures w14:val="standardContextual"/>
             </w:rPr>
           </w:pPr>
-          <w:hyperlink w:anchor="_Toc222243036" w:history="1">
+          <w:hyperlink w:anchor="_Toc222247429" w:history="1">
             <w:r>
               <w:rPr>
                 <w:rStyle w:val="Hyperlink"/>
@@ -2154,7 +2154,7 @@
                 <w:noProof/>
                 <w:webHidden/>
               </w:rPr>
-              <w:instrText xml:space="preserve"> PAGEREF _Toc222243036 \h </w:instrText>
+              <w:instrText xml:space="preserve"> PAGEREF _Toc222247429 \h </w:instrText>
             </w:r>
             <w:r>
               <w:rPr>
@@ -2197,7 +2197,7 @@
               <w14:ligatures w14:val="standardContextual"/>
             </w:rPr>
           </w:pPr>
-          <w:hyperlink w:anchor="_Toc222243037" w:history="1">
+          <w:hyperlink w:anchor="_Toc222247430" w:history="1">
             <w:r>
               <w:rPr>
                 <w:rStyle w:val="Hyperlink"/>
@@ -2242,7 +2242,7 @@
                 <w:noProof/>
                 <w:webHidden/>
               </w:rPr>
-              <w:instrText xml:space="preserve"> PAGEREF _Toc222243037 \h </w:instrText>
+              <w:instrText xml:space="preserve"> PAGEREF _Toc222247430 \h </w:instrText>
             </w:r>
             <w:r>
               <w:rPr>
@@ -2285,7 +2285,7 @@
               <w14:ligatures w14:val="standardContextual"/>
             </w:rPr>
           </w:pPr>
-          <w:hyperlink w:anchor="_Toc222243038" w:history="1">
+          <w:hyperlink w:anchor="_Toc222247431" w:history="1">
             <w:r>
               <w:rPr>
                 <w:rStyle w:val="Hyperlink"/>
@@ -2330,7 +2330,7 @@
                 <w:noProof/>
                 <w:webHidden/>
               </w:rPr>
-              <w:instrText xml:space="preserve"> PAGEREF _Toc222243038 \h </w:instrText>
+              <w:instrText xml:space="preserve"> PAGEREF _Toc222247431 \h </w:instrText>
             </w:r>
             <w:r>
               <w:rPr>
@@ -2373,7 +2373,7 @@
               <w14:ligatures w14:val="standardContextual"/>
             </w:rPr>
           </w:pPr>
-          <w:hyperlink w:anchor="_Toc222243039" w:history="1">
+          <w:hyperlink w:anchor="_Toc222247432" w:history="1">
             <w:r>
               <w:rPr>
                 <w:rStyle w:val="Hyperlink"/>
@@ -2418,7 +2418,7 @@
                 <w:noProof/>
                 <w:webHidden/>
               </w:rPr>
-              <w:instrText xml:space="preserve"> PAGEREF _Toc222243039 \h </w:instrText>
+              <w:instrText xml:space="preserve"> PAGEREF _Toc222247432 \h </w:instrText>
             </w:r>
             <w:r>
               <w:rPr>
@@ -2461,7 +2461,7 @@
               <w14:ligatures w14:val="standardContextual"/>
             </w:rPr>
           </w:pPr>
-          <w:hyperlink w:anchor="_Toc222243040" w:history="1">
+          <w:hyperlink w:anchor="_Toc222247433" w:history="1">
             <w:r>
               <w:rPr>
                 <w:rStyle w:val="Hyperlink"/>
@@ -2506,7 +2506,7 @@
                 <w:noProof/>
                 <w:webHidden/>
               </w:rPr>
-              <w:instrText xml:space="preserve"> PAGEREF _Toc222243040 \h </w:instrText>
+              <w:instrText xml:space="preserve"> PAGEREF _Toc222247433 \h </w:instrText>
             </w:r>
             <w:r>
               <w:rPr>
@@ -2549,7 +2549,7 @@
               <w14:ligatures w14:val="standardContextual"/>
             </w:rPr>
           </w:pPr>
-          <w:hyperlink w:anchor="_Toc222243041" w:history="1">
+          <w:hyperlink w:anchor="_Toc222247434" w:history="1">
             <w:r>
               <w:rPr>
                 <w:rStyle w:val="Hyperlink"/>
@@ -2594,7 +2594,7 @@
                 <w:noProof/>
                 <w:webHidden/>
               </w:rPr>
-              <w:instrText xml:space="preserve"> PAGEREF _Toc222243041 \h </w:instrText>
+              <w:instrText xml:space="preserve"> PAGEREF _Toc222247434 \h </w:instrText>
             </w:r>
             <w:r>
               <w:rPr>
@@ -2637,7 +2637,7 @@
               <w14:ligatures w14:val="standardContextual"/>
             </w:rPr>
           </w:pPr>
-          <w:hyperlink w:anchor="_Toc222243042" w:history="1">
+          <w:hyperlink w:anchor="_Toc222247435" w:history="1">
             <w:r>
               <w:rPr>
                 <w:rStyle w:val="Hyperlink"/>
@@ -2682,7 +2682,7 @@
                 <w:noProof/>
                 <w:webHidden/>
               </w:rPr>
-              <w:instrText xml:space="preserve"> PAGEREF _Toc222243042 \h </w:instrText>
+              <w:instrText xml:space="preserve"> PAGEREF _Toc222247435 \h </w:instrText>
             </w:r>
             <w:r>
               <w:rPr>
@@ -2725,7 +2725,7 @@
               <w14:ligatures w14:val="standardContextual"/>
             </w:rPr>
           </w:pPr>
-          <w:hyperlink w:anchor="_Toc222243043" w:history="1">
+          <w:hyperlink w:anchor="_Toc222247436" w:history="1">
             <w:r>
               <w:rPr>
                 <w:rStyle w:val="Hyperlink"/>
@@ -2770,7 +2770,7 @@
                 <w:noProof/>
                 <w:webHidden/>
               </w:rPr>
-              <w:instrText xml:space="preserve"> PAGEREF _Toc222243043 \h </w:instrText>
+              <w:instrText xml:space="preserve"> PAGEREF _Toc222247436 \h </w:instrText>
             </w:r>
             <w:r>
               <w:rPr>
@@ -2814,7 +2814,7 @@
               <w14:ligatures w14:val="standardContextual"/>
             </w:rPr>
           </w:pPr>
-          <w:hyperlink w:anchor="_Toc222243044" w:history="1">
+          <w:hyperlink w:anchor="_Toc222247437" w:history="1">
             <w:r>
               <w:rPr>
                 <w:rStyle w:val="Hyperlink"/>
@@ -2860,7 +2860,7 @@
                 <w:noProof/>
                 <w:webHidden/>
               </w:rPr>
-              <w:instrText xml:space="preserve"> PAGEREF _Toc222243044 \h </w:instrText>
+              <w:instrText xml:space="preserve"> PAGEREF _Toc222247437 \h </w:instrText>
             </w:r>
             <w:r>
               <w:rPr>
@@ -2903,7 +2903,7 @@
               <w14:ligatures w14:val="standardContextual"/>
             </w:rPr>
           </w:pPr>
-          <w:hyperlink w:anchor="_Toc222243045" w:history="1">
+          <w:hyperlink w:anchor="_Toc222247438" w:history="1">
             <w:r>
               <w:rPr>
                 <w:rStyle w:val="Hyperlink"/>
@@ -2948,7 +2948,7 @@
                 <w:noProof/>
                 <w:webHidden/>
               </w:rPr>
-              <w:instrText xml:space="preserve"> PAGEREF _Toc222243045 \h </w:instrText>
+              <w:instrText xml:space="preserve"> PAGEREF _Toc222247438 \h </w:instrText>
             </w:r>
             <w:r>
               <w:rPr>
@@ -2991,7 +2991,7 @@
               <w14:ligatures w14:val="standardContextual"/>
             </w:rPr>
           </w:pPr>
-          <w:hyperlink w:anchor="_Toc222243046" w:history="1">
+          <w:hyperlink w:anchor="_Toc222247439" w:history="1">
             <w:r>
               <w:rPr>
                 <w:rStyle w:val="Hyperlink"/>
@@ -3036,7 +3036,7 @@
                 <w:noProof/>
                 <w:webHidden/>
               </w:rPr>
-              <w:instrText xml:space="preserve"> PAGEREF _Toc222243046 \h </w:instrText>
+              <w:instrText xml:space="preserve"> PAGEREF _Toc222247439 \h </w:instrText>
             </w:r>
             <w:r>
               <w:rPr>
@@ -3079,7 +3079,7 @@
               <w14:ligatures w14:val="standardContextual"/>
             </w:rPr>
           </w:pPr>
-          <w:hyperlink w:anchor="_Toc222243047" w:history="1">
+          <w:hyperlink w:anchor="_Toc222247440" w:history="1">
             <w:r>
               <w:rPr>
                 <w:rStyle w:val="Hyperlink"/>
@@ -3124,7 +3124,7 @@
                 <w:noProof/>
                 <w:webHidden/>
               </w:rPr>
-              <w:instrText xml:space="preserve"> PAGEREF _Toc222243047 \h </w:instrText>
+              <w:instrText xml:space="preserve"> PAGEREF _Toc222247440 \h </w:instrText>
             </w:r>
             <w:r>
               <w:rPr>
@@ -3167,7 +3167,7 @@
               <w14:ligatures w14:val="standardContextual"/>
             </w:rPr>
           </w:pPr>
-          <w:hyperlink w:anchor="_Toc222243048" w:history="1">
+          <w:hyperlink w:anchor="_Toc222247441" w:history="1">
             <w:r>
               <w:rPr>
                 <w:rStyle w:val="Hyperlink"/>
@@ -3212,7 +3212,7 @@
                 <w:noProof/>
                 <w:webHidden/>
               </w:rPr>
-              <w:instrText xml:space="preserve"> PAGEREF _Toc222243048 \h </w:instrText>
+              <w:instrText xml:space="preserve"> PAGEREF _Toc222247441 \h </w:instrText>
             </w:r>
             <w:r>
               <w:rPr>
@@ -3255,7 +3255,7 @@
               <w14:ligatures w14:val="standardContextual"/>
             </w:rPr>
           </w:pPr>
-          <w:hyperlink w:anchor="_Toc222243049" w:history="1">
+          <w:hyperlink w:anchor="_Toc222247442" w:history="1">
             <w:r>
               <w:rPr>
                 <w:rStyle w:val="Hyperlink"/>
@@ -3300,7 +3300,7 @@
                 <w:noProof/>
                 <w:webHidden/>
               </w:rPr>
-              <w:instrText xml:space="preserve"> PAGEREF _Toc222243049 \h </w:instrText>
+              <w:instrText xml:space="preserve"> PAGEREF _Toc222247442 \h </w:instrText>
             </w:r>
             <w:r>
               <w:rPr>
@@ -3343,7 +3343,7 @@
               <w14:ligatures w14:val="standardContextual"/>
             </w:rPr>
           </w:pPr>
-          <w:hyperlink w:anchor="_Toc222243050" w:history="1">
+          <w:hyperlink w:anchor="_Toc222247443" w:history="1">
             <w:r>
               <w:rPr>
                 <w:rStyle w:val="Hyperlink"/>
@@ -3388,7 +3388,7 @@
                 <w:noProof/>
                 <w:webHidden/>
               </w:rPr>
-              <w:instrText xml:space="preserve"> PAGEREF _Toc222243050 \h </w:instrText>
+              <w:instrText xml:space="preserve"> PAGEREF _Toc222247443 \h </w:instrText>
             </w:r>
             <w:r>
               <w:rPr>
@@ -3431,7 +3431,7 @@
               <w14:ligatures w14:val="standardContextual"/>
             </w:rPr>
           </w:pPr>
-          <w:hyperlink w:anchor="_Toc222243051" w:history="1">
+          <w:hyperlink w:anchor="_Toc222247444" w:history="1">
             <w:r>
               <w:rPr>
                 <w:rStyle w:val="Hyperlink"/>
@@ -3476,7 +3476,7 @@
                 <w:noProof/>
                 <w:webHidden/>
               </w:rPr>
-              <w:instrText xml:space="preserve"> PAGEREF _Toc222243051 \h </w:instrText>
+              <w:instrText xml:space="preserve"> PAGEREF _Toc222247444 \h </w:instrText>
             </w:r>
             <w:r>
               <w:rPr>
@@ -3519,7 +3519,7 @@
               <w14:ligatures w14:val="standardContextual"/>
             </w:rPr>
           </w:pPr>
-          <w:hyperlink w:anchor="_Toc222243052" w:history="1">
+          <w:hyperlink w:anchor="_Toc222247445" w:history="1">
             <w:r>
               <w:rPr>
                 <w:rStyle w:val="Hyperlink"/>
@@ -3564,7 +3564,7 @@
                 <w:noProof/>
                 <w:webHidden/>
               </w:rPr>
-              <w:instrText xml:space="preserve"> PAGEREF _Toc222243052 \h </w:instrText>
+              <w:instrText xml:space="preserve"> PAGEREF _Toc222247445 \h </w:instrText>
             </w:r>
             <w:r>
               <w:rPr>
@@ -3584,7 +3584,7 @@
                 <w:noProof/>
                 <w:webHidden/>
               </w:rPr>
-              <w:t>18</w:t>
+              <w:t>17</w:t>
             </w:r>
             <w:r>
               <w:rPr>
@@ -3607,7 +3607,7 @@
               <w14:ligatures w14:val="standardContextual"/>
             </w:rPr>
           </w:pPr>
-          <w:hyperlink w:anchor="_Toc222243053" w:history="1">
+          <w:hyperlink w:anchor="_Toc222247446" w:history="1">
             <w:r>
               <w:rPr>
                 <w:rStyle w:val="Hyperlink"/>
@@ -3652,7 +3652,7 @@
                 <w:noProof/>
                 <w:webHidden/>
               </w:rPr>
-              <w:instrText xml:space="preserve"> PAGEREF _Toc222243053 \h </w:instrText>
+              <w:instrText xml:space="preserve"> PAGEREF _Toc222247446 \h </w:instrText>
             </w:r>
             <w:r>
               <w:rPr>
@@ -3695,7 +3695,7 @@
               <w14:ligatures w14:val="standardContextual"/>
             </w:rPr>
           </w:pPr>
-          <w:hyperlink w:anchor="_Toc222243054" w:history="1">
+          <w:hyperlink w:anchor="_Toc222247447" w:history="1">
             <w:r>
               <w:rPr>
                 <w:rStyle w:val="Hyperlink"/>
@@ -3740,7 +3740,7 @@
                 <w:noProof/>
                 <w:webHidden/>
               </w:rPr>
-              <w:instrText xml:space="preserve"> PAGEREF _Toc222243054 \h </w:instrText>
+              <w:instrText xml:space="preserve"> PAGEREF _Toc222247447 \h </w:instrText>
             </w:r>
             <w:r>
               <w:rPr>
@@ -3783,7 +3783,7 @@
               <w14:ligatures w14:val="standardContextual"/>
             </w:rPr>
           </w:pPr>
-          <w:hyperlink w:anchor="_Toc222243055" w:history="1">
+          <w:hyperlink w:anchor="_Toc222247448" w:history="1">
             <w:r>
               <w:rPr>
                 <w:rStyle w:val="Hyperlink"/>
@@ -3828,7 +3828,7 @@
                 <w:noProof/>
                 <w:webHidden/>
               </w:rPr>
-              <w:instrText xml:space="preserve"> PAGEREF _Toc222243055 \h </w:instrText>
+              <w:instrText xml:space="preserve"> PAGEREF _Toc222247448 \h </w:instrText>
             </w:r>
             <w:r>
               <w:rPr>
@@ -3871,7 +3871,7 @@
               <w14:ligatures w14:val="standardContextual"/>
             </w:rPr>
           </w:pPr>
-          <w:hyperlink w:anchor="_Toc222243056" w:history="1">
+          <w:hyperlink w:anchor="_Toc222247449" w:history="1">
             <w:r>
               <w:rPr>
                 <w:rStyle w:val="Hyperlink"/>
@@ -3916,7 +3916,7 @@
                 <w:noProof/>
                 <w:webHidden/>
               </w:rPr>
-              <w:instrText xml:space="preserve"> PAGEREF _Toc222243056 \h </w:instrText>
+              <w:instrText xml:space="preserve"> PAGEREF _Toc222247449 \h </w:instrText>
             </w:r>
             <w:r>
               <w:rPr>
@@ -3959,7 +3959,7 @@
               <w14:ligatures w14:val="standardContextual"/>
             </w:rPr>
           </w:pPr>
-          <w:hyperlink w:anchor="_Toc222243057" w:history="1">
+          <w:hyperlink w:anchor="_Toc222247450" w:history="1">
             <w:r>
               <w:rPr>
                 <w:rStyle w:val="Hyperlink"/>
@@ -4004,7 +4004,7 @@
                 <w:noProof/>
                 <w:webHidden/>
               </w:rPr>
-              <w:instrText xml:space="preserve"> PAGEREF _Toc222243057 \h </w:instrText>
+              <w:instrText xml:space="preserve"> PAGEREF _Toc222247450 \h </w:instrText>
             </w:r>
             <w:r>
               <w:rPr>
@@ -4047,7 +4047,7 @@
               <w14:ligatures w14:val="standardContextual"/>
             </w:rPr>
           </w:pPr>
-          <w:hyperlink w:anchor="_Toc222243058" w:history="1">
+          <w:hyperlink w:anchor="_Toc222247451" w:history="1">
             <w:r>
               <w:rPr>
                 <w:rStyle w:val="Hyperlink"/>
@@ -4092,7 +4092,7 @@
                 <w:noProof/>
                 <w:webHidden/>
               </w:rPr>
-              <w:instrText xml:space="preserve"> PAGEREF _Toc222243058 \h </w:instrText>
+              <w:instrText xml:space="preserve"> PAGEREF _Toc222247451 \h </w:instrText>
             </w:r>
             <w:r>
               <w:rPr>
@@ -4135,7 +4135,7 @@
               <w14:ligatures w14:val="standardContextual"/>
             </w:rPr>
           </w:pPr>
-          <w:hyperlink w:anchor="_Toc222243059" w:history="1">
+          <w:hyperlink w:anchor="_Toc222247452" w:history="1">
             <w:r>
               <w:rPr>
                 <w:rStyle w:val="Hyperlink"/>
@@ -4180,7 +4180,7 @@
                 <w:noProof/>
                 <w:webHidden/>
               </w:rPr>
-              <w:instrText xml:space="preserve"> PAGEREF _Toc222243059 \h </w:instrText>
+              <w:instrText xml:space="preserve"> PAGEREF _Toc222247452 \h </w:instrText>
             </w:r>
             <w:r>
               <w:rPr>
@@ -4223,7 +4223,7 @@
               <w14:ligatures w14:val="standardContextual"/>
             </w:rPr>
           </w:pPr>
-          <w:hyperlink w:anchor="_Toc222243060" w:history="1">
+          <w:hyperlink w:anchor="_Toc222247453" w:history="1">
             <w:r>
               <w:rPr>
                 <w:rStyle w:val="Hyperlink"/>
@@ -4268,7 +4268,7 @@
                 <w:noProof/>
                 <w:webHidden/>
               </w:rPr>
-              <w:instrText xml:space="preserve"> PAGEREF _Toc222243060 \h </w:instrText>
+              <w:instrText xml:space="preserve"> PAGEREF _Toc222247453 \h </w:instrText>
             </w:r>
             <w:r>
               <w:rPr>
@@ -4288,7 +4288,7 @@
                 <w:noProof/>
                 <w:webHidden/>
               </w:rPr>
-              <w:t>28</w:t>
+              <w:t>27</w:t>
             </w:r>
             <w:r>
               <w:rPr>
@@ -4311,7 +4311,7 @@
               <w14:ligatures w14:val="standardContextual"/>
             </w:rPr>
           </w:pPr>
-          <w:hyperlink w:anchor="_Toc222243061" w:history="1">
+          <w:hyperlink w:anchor="_Toc222247454" w:history="1">
             <w:r>
               <w:rPr>
                 <w:rStyle w:val="Hyperlink"/>
@@ -4356,7 +4356,7 @@
                 <w:noProof/>
                 <w:webHidden/>
               </w:rPr>
-              <w:instrText xml:space="preserve"> PAGEREF _Toc222243061 \h </w:instrText>
+              <w:instrText xml:space="preserve"> PAGEREF _Toc222247454 \h </w:instrText>
             </w:r>
             <w:r>
               <w:rPr>
@@ -4376,7 +4376,7 @@
                 <w:noProof/>
                 <w:webHidden/>
               </w:rPr>
-              <w:t>28</w:t>
+              <w:t>27</w:t>
             </w:r>
             <w:r>
               <w:rPr>
@@ -4400,7 +4400,7 @@
               <w14:ligatures w14:val="standardContextual"/>
             </w:rPr>
           </w:pPr>
-          <w:hyperlink w:anchor="_Toc222243062" w:history="1">
+          <w:hyperlink w:anchor="_Toc222247455" w:history="1">
             <w:r>
               <w:rPr>
                 <w:rStyle w:val="Hyperlink"/>
@@ -4446,7 +4446,7 @@
                 <w:noProof/>
                 <w:webHidden/>
               </w:rPr>
-              <w:instrText xml:space="preserve"> PAGEREF _Toc222243062 \h </w:instrText>
+              <w:instrText xml:space="preserve"> PAGEREF _Toc222247455 \h </w:instrText>
             </w:r>
             <w:r>
               <w:rPr>
@@ -4489,7 +4489,7 @@
               <w14:ligatures w14:val="standardContextual"/>
             </w:rPr>
           </w:pPr>
-          <w:hyperlink w:anchor="_Toc222243063" w:history="1">
+          <w:hyperlink w:anchor="_Toc222247456" w:history="1">
             <w:r>
               <w:rPr>
                 <w:rStyle w:val="Hyperlink"/>
@@ -4534,7 +4534,7 @@
                 <w:noProof/>
                 <w:webHidden/>
               </w:rPr>
-              <w:instrText xml:space="preserve"> PAGEREF _Toc222243063 \h </w:instrText>
+              <w:instrText xml:space="preserve"> PAGEREF _Toc222247456 \h </w:instrText>
             </w:r>
             <w:r>
               <w:rPr>
@@ -4577,7 +4577,7 @@
               <w14:ligatures w14:val="standardContextual"/>
             </w:rPr>
           </w:pPr>
-          <w:hyperlink w:anchor="_Toc222243064" w:history="1">
+          <w:hyperlink w:anchor="_Toc222247457" w:history="1">
             <w:r>
               <w:rPr>
                 <w:rStyle w:val="Hyperlink"/>
@@ -4622,7 +4622,7 @@
                 <w:noProof/>
                 <w:webHidden/>
               </w:rPr>
-              <w:instrText xml:space="preserve"> PAGEREF _Toc222243064 \h </w:instrText>
+              <w:instrText xml:space="preserve"> PAGEREF _Toc222247457 \h </w:instrText>
             </w:r>
             <w:r>
               <w:rPr>
@@ -4665,7 +4665,7 @@
               <w14:ligatures w14:val="standardContextual"/>
             </w:rPr>
           </w:pPr>
-          <w:hyperlink w:anchor="_Toc222243065" w:history="1">
+          <w:hyperlink w:anchor="_Toc222247458" w:history="1">
             <w:r>
               <w:rPr>
                 <w:rStyle w:val="Hyperlink"/>
@@ -4710,7 +4710,7 @@
                 <w:noProof/>
                 <w:webHidden/>
               </w:rPr>
-              <w:instrText xml:space="preserve"> PAGEREF _Toc222243065 \h </w:instrText>
+              <w:instrText xml:space="preserve"> PAGEREF _Toc222247458 \h </w:instrText>
             </w:r>
             <w:r>
               <w:rPr>
@@ -4753,7 +4753,7 @@
               <w14:ligatures w14:val="standardContextual"/>
             </w:rPr>
           </w:pPr>
-          <w:hyperlink w:anchor="_Toc222243066" w:history="1">
+          <w:hyperlink w:anchor="_Toc222247459" w:history="1">
             <w:r>
               <w:rPr>
                 <w:rStyle w:val="Hyperlink"/>
@@ -4798,7 +4798,7 @@
                 <w:noProof/>
                 <w:webHidden/>
               </w:rPr>
-              <w:instrText xml:space="preserve"> PAGEREF _Toc222243066 \h </w:instrText>
+              <w:instrText xml:space="preserve"> PAGEREF _Toc222247459 \h </w:instrText>
             </w:r>
             <w:r>
               <w:rPr>
@@ -4841,7 +4841,7 @@
               <w14:ligatures w14:val="standardContextual"/>
             </w:rPr>
           </w:pPr>
-          <w:hyperlink w:anchor="_Toc222243067" w:history="1">
+          <w:hyperlink w:anchor="_Toc222247460" w:history="1">
             <w:r>
               <w:rPr>
                 <w:rStyle w:val="Hyperlink"/>
@@ -4886,7 +4886,7 @@
                 <w:noProof/>
                 <w:webHidden/>
               </w:rPr>
-              <w:instrText xml:space="preserve"> PAGEREF _Toc222243067 \h </w:instrText>
+              <w:instrText xml:space="preserve"> PAGEREF _Toc222247460 \h </w:instrText>
             </w:r>
             <w:r>
               <w:rPr>
@@ -4930,7 +4930,7 @@
               <w14:ligatures w14:val="standardContextual"/>
             </w:rPr>
           </w:pPr>
-          <w:hyperlink w:anchor="_Toc222243068" w:history="1">
+          <w:hyperlink w:anchor="_Toc222247461" w:history="1">
             <w:r>
               <w:rPr>
                 <w:rStyle w:val="Hyperlink"/>
@@ -4976,7 +4976,7 @@
                 <w:noProof/>
                 <w:webHidden/>
               </w:rPr>
-              <w:instrText xml:space="preserve"> PAGEREF _Toc222243068 \h </w:instrText>
+              <w:instrText xml:space="preserve"> PAGEREF _Toc222247461 \h </w:instrText>
             </w:r>
             <w:r>
               <w:rPr>
@@ -5020,7 +5020,7 @@
               <w14:ligatures w14:val="standardContextual"/>
             </w:rPr>
           </w:pPr>
-          <w:hyperlink w:anchor="_Toc222243069" w:history="1">
+          <w:hyperlink w:anchor="_Toc222247462" w:history="1">
             <w:r>
               <w:rPr>
                 <w:rStyle w:val="Hyperlink"/>
@@ -5066,7 +5066,7 @@
                 <w:noProof/>
                 <w:webHidden/>
               </w:rPr>
-              <w:instrText xml:space="preserve"> PAGEREF _Toc222243069 \h </w:instrText>
+              <w:instrText xml:space="preserve"> PAGEREF _Toc222247462 \h </w:instrText>
             </w:r>
             <w:r>
               <w:rPr>
@@ -5110,7 +5110,7 @@
               <w14:ligatures w14:val="standardContextual"/>
             </w:rPr>
           </w:pPr>
-          <w:hyperlink w:anchor="_Toc222243070" w:history="1">
+          <w:hyperlink w:anchor="_Toc222247463" w:history="1">
             <w:r>
               <w:rPr>
                 <w:rStyle w:val="Hyperlink"/>
@@ -5156,7 +5156,7 @@
                 <w:noProof/>
                 <w:webHidden/>
               </w:rPr>
-              <w:instrText xml:space="preserve"> PAGEREF _Toc222243070 \h </w:instrText>
+              <w:instrText xml:space="preserve"> PAGEREF _Toc222247463 \h </w:instrText>
             </w:r>
             <w:r>
               <w:rPr>
@@ -5200,7 +5200,7 @@
               <w14:ligatures w14:val="standardContextual"/>
             </w:rPr>
           </w:pPr>
-          <w:hyperlink w:anchor="_Toc222243071" w:history="1">
+          <w:hyperlink w:anchor="_Toc222247464" w:history="1">
             <w:r>
               <w:rPr>
                 <w:rStyle w:val="Hyperlink"/>
@@ -5246,7 +5246,7 @@
                 <w:noProof/>
                 <w:webHidden/>
               </w:rPr>
-              <w:instrText xml:space="preserve"> PAGEREF _Toc222243071 \h </w:instrText>
+              <w:instrText xml:space="preserve"> PAGEREF _Toc222247464 \h </w:instrText>
             </w:r>
             <w:r>
               <w:rPr>
@@ -5290,7 +5290,7 @@
               <w14:ligatures w14:val="standardContextual"/>
             </w:rPr>
           </w:pPr>
-          <w:hyperlink w:anchor="_Toc222243072" w:history="1">
+          <w:hyperlink w:anchor="_Toc222247465" w:history="1">
             <w:r>
               <w:rPr>
                 <w:rStyle w:val="Hyperlink"/>
@@ -5336,7 +5336,7 @@
                 <w:noProof/>
                 <w:webHidden/>
               </w:rPr>
-              <w:instrText xml:space="preserve"> PAGEREF _Toc222243072 \h </w:instrText>
+              <w:instrText xml:space="preserve"> PAGEREF _Toc222247465 \h </w:instrText>
             </w:r>
             <w:r>
               <w:rPr>
@@ -5620,7 +5620,7 @@
       <w:pPr>
         <w:pStyle w:val="Heading1"/>
       </w:pPr>
-      <w:bookmarkStart w:id="6" w:name="_Toc222243014"/>
+      <w:bookmarkStart w:id="6" w:name="_Toc222247407"/>
       <w:r>
         <w:t>Tool overview</w:t>
       </w:r>
@@ -5723,7 +5723,7 @@
       <w:pPr>
         <w:pStyle w:val="Heading1"/>
       </w:pPr>
-      <w:bookmarkStart w:id="7" w:name="_Toc222243015"/>
+      <w:bookmarkStart w:id="7" w:name="_Toc222247408"/>
       <w:r>
         <w:lastRenderedPageBreak/>
         <w:t>Repository technical architecture</w:t>
@@ -5734,7 +5734,7 @@
       <w:pPr>
         <w:pStyle w:val="Heading2"/>
       </w:pPr>
-      <w:bookmarkStart w:id="8" w:name="_Toc222243016"/>
+      <w:bookmarkStart w:id="8" w:name="_Toc222247409"/>
       <w:r>
         <w:t>Main files</w:t>
       </w:r>
@@ -5744,7 +5744,7 @@
       <w:pPr>
         <w:pStyle w:val="Heading3"/>
       </w:pPr>
-      <w:bookmarkStart w:id="9" w:name="_Toc222243017"/>
+      <w:bookmarkStart w:id="9" w:name="_Toc222247410"/>
       <w:r>
         <w:t>Orchestration core</w:t>
       </w:r>
@@ -5762,7 +5762,7 @@
       <w:pPr>
         <w:pStyle w:val="Heading3"/>
       </w:pPr>
-      <w:bookmarkStart w:id="10" w:name="_Toc222243018"/>
+      <w:bookmarkStart w:id="10" w:name="_Toc222247411"/>
       <w:r>
         <w:t>Main modules files</w:t>
       </w:r>
@@ -5812,7 +5812,7 @@
       <w:pPr>
         <w:pStyle w:val="Heading3"/>
       </w:pPr>
-      <w:bookmarkStart w:id="11" w:name="_Toc222243019"/>
+      <w:bookmarkStart w:id="11" w:name="_Toc222247412"/>
       <w:r>
         <w:t>Common layer and utilities</w:t>
       </w:r>
@@ -5843,7 +5843,7 @@
       <w:pPr>
         <w:pStyle w:val="Heading1"/>
       </w:pPr>
-      <w:bookmarkStart w:id="12" w:name="_Toc222243020"/>
+      <w:bookmarkStart w:id="12" w:name="_Toc222247413"/>
       <w:r>
         <w:lastRenderedPageBreak/>
         <w:t>Inputs, outputs, and content per module</w:t>
@@ -5854,7 +5854,7 @@
       <w:pPr>
         <w:pStyle w:val="Heading2"/>
       </w:pPr>
-      <w:bookmarkStart w:id="13" w:name="_Toc222243021"/>
+      <w:bookmarkStart w:id="13" w:name="_Toc222247414"/>
       <w:r>
         <w:t>Module 0 — Update Network Frequencies</w:t>
       </w:r>
@@ -5864,7 +5864,7 @@
       <w:pPr>
         <w:pStyle w:val="Heading3"/>
       </w:pPr>
-      <w:bookmarkStart w:id="14" w:name="_Toc222243022"/>
+      <w:bookmarkStart w:id="14" w:name="_Toc222247415"/>
       <w:r>
         <w:t>Input</w:t>
       </w:r>
@@ -5890,7 +5890,7 @@
       <w:pPr>
         <w:pStyle w:val="Heading3"/>
       </w:pPr>
-      <w:bookmarkStart w:id="15" w:name="_Toc222243023"/>
+      <w:bookmarkStart w:id="15" w:name="_Toc222247416"/>
       <w:r>
         <w:t>Process</w:t>
       </w:r>
@@ -5932,7 +5932,7 @@
       <w:pPr>
         <w:pStyle w:val="Heading3"/>
       </w:pPr>
-      <w:bookmarkStart w:id="16" w:name="_Toc222243024"/>
+      <w:bookmarkStart w:id="16" w:name="_Toc222247417"/>
       <w:r>
         <w:t>Output</w:t>
       </w:r>
@@ -5958,7 +5958,7 @@
       <w:pPr>
         <w:pStyle w:val="Heading3"/>
       </w:pPr>
-      <w:bookmarkStart w:id="17" w:name="_Toc222243025"/>
+      <w:bookmarkStart w:id="17" w:name="_Toc222247418"/>
       <w:r>
         <w:t>Detailed implementation notes</w:t>
       </w:r>
@@ -6017,7 +6017,7 @@
       <w:pPr>
         <w:pStyle w:val="Heading3"/>
       </w:pPr>
-      <w:bookmarkStart w:id="18" w:name="_Toc222243026"/>
+      <w:bookmarkStart w:id="18" w:name="_Toc222247419"/>
       <w:r>
         <w:t>Impact on GUI and Web Interface</w:t>
       </w:r>
@@ -6064,7 +6064,7 @@
       <w:pPr>
         <w:pStyle w:val="Heading2"/>
       </w:pPr>
-      <w:bookmarkStart w:id="19" w:name="_Toc222243027"/>
+      <w:bookmarkStart w:id="19" w:name="_Toc222247420"/>
       <w:r>
         <w:t>Module 1 — Configuration Audit &amp; Logs Parser</w:t>
       </w:r>
@@ -6074,7 +6074,7 @@
       <w:pPr>
         <w:pStyle w:val="Heading3"/>
       </w:pPr>
-      <w:bookmarkStart w:id="20" w:name="_Toc222243028"/>
+      <w:bookmarkStart w:id="20" w:name="_Toc222247421"/>
       <w:r>
         <w:t>Inputs</w:t>
       </w:r>
@@ -6172,7 +6172,7 @@
       <w:pPr>
         <w:pStyle w:val="Heading3"/>
       </w:pPr>
-      <w:bookmarkStart w:id="21" w:name="_Toc222243029"/>
+      <w:bookmarkStart w:id="21" w:name="_Toc222247422"/>
       <w:r>
         <w:t>Process</w:t>
       </w:r>
@@ -6230,7 +6230,7 @@
       <w:pPr>
         <w:pStyle w:val="Heading3"/>
       </w:pPr>
-      <w:bookmarkStart w:id="22" w:name="_Toc222243030"/>
+      <w:bookmarkStart w:id="22" w:name="_Toc222247423"/>
       <w:r>
         <w:t>Outputs</w:t>
       </w:r>
@@ -6305,7 +6305,7 @@
       <w:pPr>
         <w:pStyle w:val="Heading3"/>
       </w:pPr>
-      <w:bookmarkStart w:id="23" w:name="_Toc222243031"/>
+      <w:bookmarkStart w:id="23" w:name="_Toc222247424"/>
       <w:r>
         <w:t>Main semantic content</w:t>
       </w:r>
@@ -6361,7 +6361,7 @@
       <w:pPr>
         <w:pStyle w:val="Heading2"/>
       </w:pPr>
-      <w:bookmarkStart w:id="24" w:name="_Toc222243032"/>
+      <w:bookmarkStart w:id="24" w:name="_Toc222247425"/>
       <w:r>
         <w:t>Module 2 — Consistency Check (Pre/Post)</w:t>
       </w:r>
@@ -6371,7 +6371,7 @@
       <w:pPr>
         <w:pStyle w:val="Heading3"/>
       </w:pPr>
-      <w:bookmarkStart w:id="25" w:name="_Toc222243033"/>
+      <w:bookmarkStart w:id="25" w:name="_Toc222247426"/>
       <w:r>
         <w:t>Inputs</w:t>
       </w:r>
@@ -6413,7 +6413,7 @@
       <w:pPr>
         <w:pStyle w:val="Heading3"/>
       </w:pPr>
-      <w:bookmarkStart w:id="26" w:name="_Toc222243034"/>
+      <w:bookmarkStart w:id="26" w:name="_Toc222247427"/>
       <w:r>
         <w:t>Process</w:t>
       </w:r>
@@ -6504,7 +6504,7 @@
       <w:pPr>
         <w:pStyle w:val="Heading3"/>
       </w:pPr>
-      <w:bookmarkStart w:id="27" w:name="_Toc222243035"/>
+      <w:bookmarkStart w:id="27" w:name="_Toc222247428"/>
       <w:r>
         <w:t>Outputs</w:t>
       </w:r>
@@ -6586,7 +6586,7 @@
       <w:pPr>
         <w:pStyle w:val="Heading2"/>
       </w:pPr>
-      <w:bookmarkStart w:id="28" w:name="_Toc222243036"/>
+      <w:bookmarkStart w:id="28" w:name="_Toc222247429"/>
       <w:r>
         <w:t>Module 3 — Consistency Check Bulk</w:t>
       </w:r>
@@ -6596,7 +6596,7 @@
       <w:pPr>
         <w:pStyle w:val="Heading3"/>
       </w:pPr>
-      <w:bookmarkStart w:id="29" w:name="_Toc222243037"/>
+      <w:bookmarkStart w:id="29" w:name="_Toc222247430"/>
       <w:r>
         <w:t>Inputs</w:t>
       </w:r>
@@ -6614,7 +6614,7 @@
       <w:pPr>
         <w:pStyle w:val="Heading3"/>
       </w:pPr>
-      <w:bookmarkStart w:id="30" w:name="_Toc222243038"/>
+      <w:bookmarkStart w:id="30" w:name="_Toc222247431"/>
       <w:r>
         <w:t>Process</w:t>
       </w:r>
@@ -6648,7 +6648,7 @@
       <w:pPr>
         <w:pStyle w:val="Heading3"/>
       </w:pPr>
-      <w:bookmarkStart w:id="31" w:name="_Toc222243039"/>
+      <w:bookmarkStart w:id="31" w:name="_Toc222247432"/>
       <w:r>
         <w:t>Outputs</w:t>
       </w:r>
@@ -6674,7 +6674,7 @@
       <w:pPr>
         <w:pStyle w:val="Heading2"/>
       </w:pPr>
-      <w:bookmarkStart w:id="32" w:name="_Toc222243040"/>
+      <w:bookmarkStart w:id="32" w:name="_Toc222247433"/>
       <w:r>
         <w:lastRenderedPageBreak/>
         <w:t>Module 4 — Final Clean-Up</w:t>
@@ -6685,7 +6685,7 @@
       <w:pPr>
         <w:pStyle w:val="Heading3"/>
       </w:pPr>
-      <w:bookmarkStart w:id="33" w:name="_Toc222243041"/>
+      <w:bookmarkStart w:id="33" w:name="_Toc222247434"/>
       <w:r>
         <w:t>Inputs</w:t>
       </w:r>
@@ -6703,7 +6703,7 @@
       <w:pPr>
         <w:pStyle w:val="Heading3"/>
       </w:pPr>
-      <w:bookmarkStart w:id="34" w:name="_Toc222243042"/>
+      <w:bookmarkStart w:id="34" w:name="_Toc222247435"/>
       <w:r>
         <w:t>Process</w:t>
       </w:r>
@@ -6721,7 +6721,7 @@
       <w:pPr>
         <w:pStyle w:val="Heading3"/>
       </w:pPr>
-      <w:bookmarkStart w:id="35" w:name="_Toc222243043"/>
+      <w:bookmarkStart w:id="35" w:name="_Toc222247436"/>
       <w:r>
         <w:t>Outputs</w:t>
       </w:r>
@@ -6744,7 +6744,7 @@
       <w:pPr>
         <w:pStyle w:val="Heading1"/>
       </w:pPr>
-      <w:bookmarkStart w:id="36" w:name="_Toc222243044"/>
+      <w:bookmarkStart w:id="36" w:name="_Toc222247437"/>
       <w:r>
         <w:lastRenderedPageBreak/>
         <w:t>Configuration Audit module in detail</w:t>
@@ -6755,7 +6755,7 @@
       <w:pPr>
         <w:pStyle w:val="Heading2"/>
       </w:pPr>
-      <w:bookmarkStart w:id="37" w:name="_Toc222243045"/>
+      <w:bookmarkStart w:id="37" w:name="_Toc222247438"/>
       <w:r>
         <w:t>SummaryAudit checks philosophy</w:t>
       </w:r>
@@ -6794,7 +6794,7 @@
       <w:pPr>
         <w:pStyle w:val="Heading2"/>
       </w:pPr>
-      <w:bookmarkStart w:id="38" w:name="_Toc222243046"/>
+      <w:bookmarkStart w:id="38" w:name="_Toc222247439"/>
       <w:r>
         <w:t>Operational meaning of SummaryAudit rows</w:t>
       </w:r>
@@ -6898,7 +6898,7 @@
       <w:pPr>
         <w:pStyle w:val="Heading2"/>
       </w:pPr>
-      <w:bookmarkStart w:id="39" w:name="_Toc222243047"/>
+      <w:bookmarkStart w:id="39" w:name="_Toc222247440"/>
       <w:r>
         <w:t>SummaryAudit checks catalog</w:t>
       </w:r>
@@ -6908,7 +6908,7 @@
       <w:pPr>
         <w:pStyle w:val="Heading2"/>
       </w:pPr>
-      <w:bookmarkStart w:id="40" w:name="_Toc222243048"/>
+      <w:bookmarkStart w:id="40" w:name="_Toc222247441"/>
       <w:r>
         <w:t>MeContext Audit</w:t>
       </w:r>
@@ -7144,7 +7144,7 @@
       <w:pPr>
         <w:pStyle w:val="Heading2"/>
       </w:pPr>
-      <w:bookmarkStart w:id="41" w:name="_Toc222243049"/>
+      <w:bookmarkStart w:id="41" w:name="_Toc222247442"/>
       <w:r>
         <w:t>NR Frequency Audit / NR Frequency Inconsistencies</w:t>
       </w:r>
@@ -8123,7 +8123,14 @@
           <w:tcPr>
             <w:tcW w:w="2168" w:type="dxa"/>
           </w:tcPr>
-          <w:p/>
+          <w:p>
+            <w:r>
+              <w:rPr>
+                <w:sz w:val="18"/>
+              </w:rPr>
+              <w:t>Need to run Step1 on these nodes</w:t>
+            </w:r>
+          </w:p>
         </w:tc>
       </w:tr>
       <w:tr>
@@ -8162,7 +8169,7 @@
               <w:rPr>
                 <w:sz w:val="18"/>
               </w:rPr>
-              <w:t>NR nodes with the old N77 SSB (648672) and the new SSB (647328)</w:t>
+              <w:t>NR nodes with with some cells missing relations to new SSB (647328)</w:t>
             </w:r>
           </w:p>
         </w:tc>
@@ -8175,7 +8182,7 @@
               <w:rPr>
                 <w:sz w:val="18"/>
               </w:rPr>
-              <w:t>Need to run Step1 on these nodes</w:t>
+              <w:t>Nodes with any relations Step1 pending</w:t>
             </w:r>
           </w:p>
         </w:tc>
@@ -8216,7 +8223,7 @@
               <w:rPr>
                 <w:sz w:val="18"/>
               </w:rPr>
-              <w:t>NR nodes with the old N77 SSB (648672) but without new N77 SSB (647328)</w:t>
+              <w:t>NR nodes with the new N77 SSB (647328) NRFreqRelation pointing to mcpcPCellNrFreqRelProfileRef containing new SSB name (cloned) or Other</w:t>
             </w:r>
           </w:p>
         </w:tc>
@@ -8229,7 +8236,7 @@
               <w:rPr>
                 <w:sz w:val="18"/>
               </w:rPr>
-              <w:t>Nodes with any relations Step1 pending</w:t>
+              <w:t>Nodes with Step1 completed</w:t>
             </w:r>
           </w:p>
         </w:tc>
@@ -8257,7 +8264,7 @@
               <w:rPr>
                 <w:sz w:val="18"/>
               </w:rPr>
-              <w:t>NR Frequency Audit</w:t>
+              <w:t>NR Frequency Inconsistencies</w:t>
             </w:r>
           </w:p>
         </w:tc>
@@ -8270,7 +8277,7 @@
               <w:rPr>
                 <w:sz w:val="18"/>
               </w:rPr>
-              <w:t>NR nodes with the new N77 SSB (647328) NRFreqRelation pointing to mcpcPCellNrFreqRelProfileRef containing new SSB name (cloned) or Other</w:t>
+              <w:t>NR nodes with the N77 SSB not in (648672, 647328)</w:t>
             </w:r>
           </w:p>
         </w:tc>
@@ -8278,14 +8285,7 @@
           <w:tcPr>
             <w:tcW w:w="2168" w:type="dxa"/>
           </w:tcPr>
-          <w:p>
-            <w:r>
-              <w:rPr>
-                <w:sz w:val="18"/>
-              </w:rPr>
-              <w:t>Nodes with Step1 completed</w:t>
-            </w:r>
-          </w:p>
+          <w:p/>
         </w:tc>
       </w:tr>
       <w:tr>
@@ -8324,7 +8324,7 @@
               <w:rPr>
                 <w:sz w:val="18"/>
               </w:rPr>
-              <w:t>NR nodes with the N77 SSB not in (648672, 647328)</w:t>
+              <w:t>NR nodes with Auto-created NRFreqRelationId to new N77 SSB (647328) but not following VZ naming convention (e.g. with extra characters: "auto_647328")</w:t>
             </w:r>
           </w:p>
         </w:tc>
@@ -8371,7 +8371,7 @@
               <w:rPr>
                 <w:sz w:val="18"/>
               </w:rPr>
-              <w:t>NR nodes with Auto-created NRFreqRelationId to new N77 SSB (647328) but not following VZ naming convention (e.g. with extra characters: "auto_647328")</w:t>
+              <w:t>NR Nodes with the new N77 SSB (647328) and NRFreqRelation reference to McpcPCellNrFreqRelProfile with old SSB before "_" (648672_xxxx)</w:t>
             </w:r>
           </w:p>
         </w:tc>
@@ -8379,7 +8379,14 @@
           <w:tcPr>
             <w:tcW w:w="2168" w:type="dxa"/>
           </w:tcPr>
-          <w:p/>
+          <w:p>
+            <w:r>
+              <w:rPr>
+                <w:sz w:val="18"/>
+              </w:rPr>
+              <w:t>Need to review Step2b execution</w:t>
+            </w:r>
+          </w:p>
         </w:tc>
       </w:tr>
       <w:tr>
@@ -8418,7 +8425,7 @@
               <w:rPr>
                 <w:sz w:val="18"/>
               </w:rPr>
-              <w:t>NR Nodes with the new N77 SSB (647328) and NRFreqRelation reference to McpcPCellNrFreqRelProfile with old SSB before "_" (648672_xxxx)</w:t>
+              <w:t>NR nodes with the old N77 SSB (648672) and the new SSB (647328) NRFreqRelation pointing to same mcpcPCellNrFreqRelProfileRef containing old SSB name</w:t>
             </w:r>
           </w:p>
         </w:tc>
@@ -8431,7 +8438,7 @@
               <w:rPr>
                 <w:sz w:val="18"/>
               </w:rPr>
-              <w:t>Need to review Step2b execution</w:t>
+              <w:t>Need to run Step1 on these nodes</w:t>
             </w:r>
           </w:p>
         </w:tc>
@@ -8472,7 +8479,7 @@
               <w:rPr>
                 <w:sz w:val="18"/>
               </w:rPr>
-              <w:t>NR nodes with the old N77 SSB (648672) and the new SSB (647328) NRFreqRelation pointing to same mcpcPCellNrFreqRelProfileRef containing old SSB name</w:t>
+              <w:t>NR nodes with mismatching params (cell-level) between old N77 SSB (648672) and the new N77 SSB (647328)</w:t>
             </w:r>
           </w:p>
         </w:tc>
@@ -8485,7 +8492,7 @@
               <w:rPr>
                 <w:sz w:val="18"/>
               </w:rPr>
-              <w:t>Need to run Step1 on these nodes</w:t>
+              <w:t>Need to review. Step1 run could solve most cases</w:t>
             </w:r>
           </w:p>
         </w:tc>
@@ -8500,7 +8507,7 @@
               <w:rPr>
                 <w:sz w:val="18"/>
               </w:rPr>
-              <w:t>NRFreqRelation</w:t>
+              <w:t>NRCellRelation</w:t>
             </w:r>
           </w:p>
         </w:tc>
@@ -8513,7 +8520,7 @@
               <w:rPr>
                 <w:sz w:val="18"/>
               </w:rPr>
-              <w:t>NR Frequency Inconsistencies</w:t>
+              <w:t>NR Frequency Audit</w:t>
             </w:r>
           </w:p>
         </w:tc>
@@ -8526,7 +8533,7 @@
               <w:rPr>
                 <w:sz w:val="18"/>
               </w:rPr>
-              <w:t>NR nodes with mismatching params (cell-level) between old N77 SSB (648672) and the new N77 SSB (647328)</w:t>
+              <w:t>NR cellRelations to old N77 SSB (648672)</w:t>
             </w:r>
           </w:p>
         </w:tc>
@@ -8539,7 +8546,14 @@
               <w:rPr>
                 <w:sz w:val="18"/>
               </w:rPr>
-              <w:t>Need to review. Step1 run could solve most cases</w:t>
+              <w:t xml:space="preserve">Post Step2 some relations pointing to other Mkts could be on </w:t>
+            </w:r>
+            <w:r>
+              <w:rPr>
+                <w:sz w:val="18"/>
+              </w:rPr>
+              <w:lastRenderedPageBreak/>
+              <w:t>old SSB. See details in table</w:t>
             </w:r>
           </w:p>
         </w:tc>
@@ -8555,60 +8569,6 @@
                 <w:sz w:val="18"/>
               </w:rPr>
               <w:lastRenderedPageBreak/>
-              <w:t>NRCellRelation</w:t>
-            </w:r>
-          </w:p>
-        </w:tc>
-        <w:tc>
-          <w:tcPr>
-            <w:tcW w:w="2168" w:type="dxa"/>
-          </w:tcPr>
-          <w:p>
-            <w:r>
-              <w:rPr>
-                <w:sz w:val="18"/>
-              </w:rPr>
-              <w:t>NR Frequency Audit</w:t>
-            </w:r>
-          </w:p>
-        </w:tc>
-        <w:tc>
-          <w:tcPr>
-            <w:tcW w:w="2168" w:type="dxa"/>
-          </w:tcPr>
-          <w:p>
-            <w:r>
-              <w:rPr>
-                <w:sz w:val="18"/>
-              </w:rPr>
-              <w:t>NR cellRelations to old N77 SSB (648672)</w:t>
-            </w:r>
-          </w:p>
-        </w:tc>
-        <w:tc>
-          <w:tcPr>
-            <w:tcW w:w="2168" w:type="dxa"/>
-          </w:tcPr>
-          <w:p>
-            <w:r>
-              <w:rPr>
-                <w:sz w:val="18"/>
-              </w:rPr>
-              <w:t>Post Step2 some relations pointing to other Mkts could be on old SSB. See details in table</w:t>
-            </w:r>
-          </w:p>
-        </w:tc>
-      </w:tr>
-      <w:tr>
-        <w:tc>
-          <w:tcPr>
-            <w:tcW w:w="2168" w:type="dxa"/>
-          </w:tcPr>
-          <w:p>
-            <w:r>
-              <w:rPr>
-                <w:sz w:val="18"/>
-              </w:rPr>
               <w:t>NRCellRelation</w:t>
             </w:r>
           </w:p>
@@ -8759,7 +8719,7 @@
       <w:pPr>
         <w:pStyle w:val="Heading2"/>
       </w:pPr>
-      <w:bookmarkStart w:id="42" w:name="_Toc222243050"/>
+      <w:bookmarkStart w:id="42" w:name="_Toc222247443"/>
       <w:r>
         <w:t>LTE Frequency Audit / LTE Frequency Inconsistencies</w:t>
       </w:r>
@@ -9016,6 +8976,60 @@
               <w:rPr>
                 <w:sz w:val="18"/>
               </w:rPr>
+              <w:t>GUtranFreqRelation</w:t>
+            </w:r>
+          </w:p>
+        </w:tc>
+        <w:tc>
+          <w:tcPr>
+            <w:tcW w:w="2168" w:type="dxa"/>
+          </w:tcPr>
+          <w:p>
+            <w:r>
+              <w:rPr>
+                <w:sz w:val="18"/>
+              </w:rPr>
+              <w:t>LTE Frequency Audit</w:t>
+            </w:r>
+          </w:p>
+        </w:tc>
+        <w:tc>
+          <w:tcPr>
+            <w:tcW w:w="2168" w:type="dxa"/>
+          </w:tcPr>
+          <w:p>
+            <w:r>
+              <w:rPr>
+                <w:sz w:val="18"/>
+              </w:rPr>
+              <w:t>LTE nodes with both, the old N77 SSB (648672) and the new N77 SSB (647328)</w:t>
+            </w:r>
+          </w:p>
+        </w:tc>
+        <w:tc>
+          <w:tcPr>
+            <w:tcW w:w="2168" w:type="dxa"/>
+          </w:tcPr>
+          <w:p>
+            <w:r>
+              <w:rPr>
+                <w:sz w:val="18"/>
+              </w:rPr>
+              <w:t>Nodes with Step1 completed</w:t>
+            </w:r>
+          </w:p>
+        </w:tc>
+      </w:tr>
+      <w:tr>
+        <w:tc>
+          <w:tcPr>
+            <w:tcW w:w="2168" w:type="dxa"/>
+          </w:tcPr>
+          <w:p>
+            <w:r>
+              <w:rPr>
+                <w:sz w:val="18"/>
+              </w:rPr>
               <w:lastRenderedPageBreak/>
               <w:t>GUtranFreqRelation</w:t>
             </w:r>
@@ -9043,7 +9057,7 @@
               <w:rPr>
                 <w:sz w:val="18"/>
               </w:rPr>
-              <w:t>LTE nodes with both, the old N77 SSB (648672) and the new N77 SSB (647328)</w:t>
+              <w:t>LTE nodes with the old N77 SSB (648672) but without the new SSB (647328)</w:t>
             </w:r>
           </w:p>
         </w:tc>
@@ -9056,7 +9070,7 @@
               <w:rPr>
                 <w:sz w:val="18"/>
               </w:rPr>
-              <w:t>Nodes with Step1 completed</w:t>
+              <w:t>Need to run Step1 on this nodes</w:t>
             </w:r>
           </w:p>
         </w:tc>
@@ -9097,7 +9111,7 @@
               <w:rPr>
                 <w:sz w:val="18"/>
               </w:rPr>
-              <w:t>LTE nodes with the old N77 SSB (648672) but without the new SSB (647328)</w:t>
+              <w:t>LTE nodes with with some cells missing relations to new SSB  (647328)</w:t>
             </w:r>
           </w:p>
         </w:tc>
@@ -9105,14 +9119,7 @@
           <w:tcPr>
             <w:tcW w:w="2168" w:type="dxa"/>
           </w:tcPr>
-          <w:p>
-            <w:r>
-              <w:rPr>
-                <w:sz w:val="18"/>
-              </w:rPr>
-              <w:t>Need to run Step1 on this nodes</w:t>
-            </w:r>
-          </w:p>
+          <w:p/>
         </w:tc>
       </w:tr>
       <w:tr>
@@ -9138,7 +9145,7 @@
               <w:rPr>
                 <w:sz w:val="18"/>
               </w:rPr>
-              <w:t>LTE Frequency Audit</w:t>
+              <w:t>LTE Frequency Inconsistencies</w:t>
             </w:r>
           </w:p>
         </w:tc>
@@ -9151,7 +9158,7 @@
               <w:rPr>
                 <w:sz w:val="18"/>
               </w:rPr>
-              <w:t>LTE nodes with GUtranFreqRelationId 648672-30-20-0-1 and 647328-30-20-0-1</w:t>
+              <w:t>LTE nodes with the N77 SSB not in (648672, 647328)</w:t>
             </w:r>
           </w:p>
         </w:tc>
@@ -9185,7 +9192,7 @@
               <w:rPr>
                 <w:sz w:val="18"/>
               </w:rPr>
-              <w:t>LTE Frequency Audit</w:t>
+              <w:t>LTE Frequency Inconsistencies</w:t>
             </w:r>
           </w:p>
         </w:tc>
@@ -9198,7 +9205,7 @@
               <w:rPr>
                 <w:sz w:val="18"/>
               </w:rPr>
-              <w:t>LTE nodes with GUtranFreqRelationId 648672-30-20-0-1 but without 647328-30-20-0-1</w:t>
+              <w:t>LTE nodes with Auto-created GUtranFreqRelationId to new N77 SSB (647328) but not following VZ naming convention (647328-30-20-0-1)</w:t>
             </w:r>
           </w:p>
         </w:tc>
@@ -9206,7 +9213,14 @@
           <w:tcPr>
             <w:tcW w:w="2168" w:type="dxa"/>
           </w:tcPr>
-          <w:p/>
+          <w:p>
+            <w:r>
+              <w:rPr>
+                <w:sz w:val="18"/>
+              </w:rPr>
+              <w:t>Not an issue, unless other inconsistencies raised</w:t>
+            </w:r>
+          </w:p>
         </w:tc>
       </w:tr>
       <w:tr>
@@ -9245,7 +9259,7 @@
               <w:rPr>
                 <w:sz w:val="18"/>
               </w:rPr>
-              <w:t>LTE nodes with the N77 SSB not in (648672, 647328)</w:t>
+              <w:t>LTE nodes with same endcB1MeasPriority in old N77 SSB (648672) and new N77 SSB (647328)</w:t>
             </w:r>
           </w:p>
         </w:tc>
@@ -9253,7 +9267,14 @@
           <w:tcPr>
             <w:tcW w:w="2168" w:type="dxa"/>
           </w:tcPr>
-          <w:p/>
+          <w:p>
+            <w:r>
+              <w:rPr>
+                <w:sz w:val="18"/>
+              </w:rPr>
+              <w:t>Need to review and fix with Step1 or Step2c</w:t>
+            </w:r>
+          </w:p>
         </w:tc>
       </w:tr>
       <w:tr>
@@ -9292,7 +9313,7 @@
               <w:rPr>
                 <w:sz w:val="18"/>
               </w:rPr>
-              <w:t>LTE nodes with Auto-created GUtranFreqRelationId to new N77 SSB (647328) but not following VZ naming convention (647328-30-20-0-1)</w:t>
+              <w:t>LTE nodes with mismatching params between GUtranFreqRelationId 648672 and 647328</w:t>
             </w:r>
           </w:p>
         </w:tc>
@@ -9300,7 +9321,14 @@
           <w:tcPr>
             <w:tcW w:w="2168" w:type="dxa"/>
           </w:tcPr>
-          <w:p/>
+          <w:p>
+            <w:r>
+              <w:rPr>
+                <w:sz w:val="18"/>
+              </w:rPr>
+              <w:t>Parameters qQualMin, qRxLevMin, threshXHigh agreed to set to fixed values on new freqs and inconsistencies should be reported to VZ. Other inconsistent parameters would require review for further actions.</w:t>
+            </w:r>
+          </w:p>
         </w:tc>
       </w:tr>
       <w:tr>
@@ -9313,7 +9341,7 @@
               <w:rPr>
                 <w:sz w:val="18"/>
               </w:rPr>
-              <w:t>GUtranFreqRelation</w:t>
+              <w:t>GUtranCellRelation</w:t>
             </w:r>
           </w:p>
         </w:tc>
@@ -9326,7 +9354,7 @@
               <w:rPr>
                 <w:sz w:val="18"/>
               </w:rPr>
-              <w:t>LTE Frequency Inconsistencies</w:t>
+              <w:t>LTE Frequency Audit</w:t>
             </w:r>
           </w:p>
         </w:tc>
@@ -9339,7 +9367,7 @@
               <w:rPr>
                 <w:sz w:val="18"/>
               </w:rPr>
-              <w:t>LTE nodes with same endcB1MeasPriority in old N77 SSB (648672) and new N77 SSB (647328)</w:t>
+              <w:t>LTE cellRelations to old N77 SSB (648672)</w:t>
             </w:r>
           </w:p>
         </w:tc>
@@ -9352,7 +9380,7 @@
               <w:rPr>
                 <w:sz w:val="18"/>
               </w:rPr>
-              <w:t>Need to review and fix with Step1 or Step2c</w:t>
+              <w:t>Post Step2 some relations pointing to other Mkts could be on old SSB. See details in table</w:t>
             </w:r>
           </w:p>
         </w:tc>
@@ -9367,7 +9395,7 @@
               <w:rPr>
                 <w:sz w:val="18"/>
               </w:rPr>
-              <w:t>GUtranFreqRelation</w:t>
+              <w:t>GUtranCellRelation</w:t>
             </w:r>
           </w:p>
         </w:tc>
@@ -9380,7 +9408,7 @@
               <w:rPr>
                 <w:sz w:val="18"/>
               </w:rPr>
-              <w:t>LTE Frequency Inconsistencies</w:t>
+              <w:t>LTE Frequency Audit</w:t>
             </w:r>
           </w:p>
         </w:tc>
@@ -9393,7 +9421,7 @@
               <w:rPr>
                 <w:sz w:val="18"/>
               </w:rPr>
-              <w:t>LTE nodes with mismatching params between GUtranFreqRelationId 648672 and 647328</w:t>
+              <w:t>LTE cellRelations to new N77 SSB (647328)</w:t>
             </w:r>
           </w:p>
         </w:tc>
@@ -9401,14 +9429,7 @@
           <w:tcPr>
             <w:tcW w:w="2168" w:type="dxa"/>
           </w:tcPr>
-          <w:p>
-            <w:r>
-              <w:rPr>
-                <w:sz w:val="18"/>
-              </w:rPr>
-              <w:t>Parameters qQualMin, qRxLevMin, threshXHigh agreed to set to fixed values on new freqs and inconsistencies should be reported to VZ. Other inconsistent parameters would require review for further actions.</w:t>
-            </w:r>
-          </w:p>
+          <w:p/>
         </w:tc>
       </w:tr>
       <w:tr>
@@ -9421,7 +9442,7 @@
               <w:rPr>
                 <w:sz w:val="18"/>
               </w:rPr>
-              <w:t>GUtranCellRelation</w:t>
+              <w:t>ExternalGUtranCell</w:t>
             </w:r>
           </w:p>
         </w:tc>
@@ -9447,7 +9468,7 @@
               <w:rPr>
                 <w:sz w:val="18"/>
               </w:rPr>
-              <w:t>LTE cellRelations to old N77 SSB (648672)</w:t>
+              <w:t>External cells to old N77 SSB (648672)</w:t>
             </w:r>
           </w:p>
         </w:tc>
@@ -9455,14 +9476,7 @@
           <w:tcPr>
             <w:tcW w:w="2168" w:type="dxa"/>
           </w:tcPr>
-          <w:p>
-            <w:r>
-              <w:rPr>
-                <w:sz w:val="18"/>
-              </w:rPr>
-              <w:t>Post Step2 some relations pointing to other Mkts could be on old SSB. See details in table</w:t>
-            </w:r>
-          </w:p>
+          <w:p/>
         </w:tc>
       </w:tr>
       <w:tr>
@@ -9475,8 +9489,7 @@
               <w:rPr>
                 <w:sz w:val="18"/>
               </w:rPr>
-              <w:lastRenderedPageBreak/>
-              <w:t>GUtranCellRelation</w:t>
+              <w:t>ExternalGUtranCell</w:t>
             </w:r>
           </w:p>
         </w:tc>
@@ -9502,7 +9515,7 @@
               <w:rPr>
                 <w:sz w:val="18"/>
               </w:rPr>
-              <w:t>LTE cellRelations to new N77 SSB (647328)</w:t>
+              <w:t>External cells to new N77 SSB (647328)</w:t>
             </w:r>
           </w:p>
         </w:tc>
@@ -9523,100 +9536,7 @@
               <w:rPr>
                 <w:sz w:val="18"/>
               </w:rPr>
-              <w:t>ExternalGUtranCell</w:t>
-            </w:r>
-          </w:p>
-        </w:tc>
-        <w:tc>
-          <w:tcPr>
-            <w:tcW w:w="2168" w:type="dxa"/>
-          </w:tcPr>
-          <w:p>
-            <w:r>
-              <w:rPr>
-                <w:sz w:val="18"/>
-              </w:rPr>
-              <w:t>LTE Frequency Audit</w:t>
-            </w:r>
-          </w:p>
-        </w:tc>
-        <w:tc>
-          <w:tcPr>
-            <w:tcW w:w="2168" w:type="dxa"/>
-          </w:tcPr>
-          <w:p>
-            <w:r>
-              <w:rPr>
-                <w:sz w:val="18"/>
-              </w:rPr>
-              <w:t>External cells to old N77 SSB (648672)</w:t>
-            </w:r>
-          </w:p>
-        </w:tc>
-        <w:tc>
-          <w:tcPr>
-            <w:tcW w:w="2168" w:type="dxa"/>
-          </w:tcPr>
-          <w:p/>
-        </w:tc>
-      </w:tr>
-      <w:tr>
-        <w:tc>
-          <w:tcPr>
-            <w:tcW w:w="2168" w:type="dxa"/>
-          </w:tcPr>
-          <w:p>
-            <w:r>
-              <w:rPr>
-                <w:sz w:val="18"/>
-              </w:rPr>
-              <w:t>ExternalGUtranCell</w:t>
-            </w:r>
-          </w:p>
-        </w:tc>
-        <w:tc>
-          <w:tcPr>
-            <w:tcW w:w="2168" w:type="dxa"/>
-          </w:tcPr>
-          <w:p>
-            <w:r>
-              <w:rPr>
-                <w:sz w:val="18"/>
-              </w:rPr>
-              <w:t>LTE Frequency Audit</w:t>
-            </w:r>
-          </w:p>
-        </w:tc>
-        <w:tc>
-          <w:tcPr>
-            <w:tcW w:w="2168" w:type="dxa"/>
-          </w:tcPr>
-          <w:p>
-            <w:r>
-              <w:rPr>
-                <w:sz w:val="18"/>
-              </w:rPr>
-              <w:t>External cells to new N77 SSB (647328)</w:t>
-            </w:r>
-          </w:p>
-        </w:tc>
-        <w:tc>
-          <w:tcPr>
-            <w:tcW w:w="2168" w:type="dxa"/>
-          </w:tcPr>
-          <w:p/>
-        </w:tc>
-      </w:tr>
-      <w:tr>
-        <w:tc>
-          <w:tcPr>
-            <w:tcW w:w="2168" w:type="dxa"/>
-          </w:tcPr>
-          <w:p>
-            <w:r>
-              <w:rPr>
-                <w:sz w:val="18"/>
-              </w:rPr>
+              <w:lastRenderedPageBreak/>
               <w:t>ExternalGUtranCell</w:t>
             </w:r>
           </w:p>
@@ -9713,7 +9633,7 @@
       <w:pPr>
         <w:pStyle w:val="Heading2"/>
       </w:pPr>
-      <w:bookmarkStart w:id="43" w:name="_Toc222243051"/>
+      <w:bookmarkStart w:id="43" w:name="_Toc222247444"/>
       <w:r>
         <w:t>Termpoint Audit / Termpoint Inconsistencies</w:t>
       </w:r>
@@ -10079,7 +9999,6 @@
               <w:rPr>
                 <w:sz w:val="18"/>
               </w:rPr>
-              <w:lastRenderedPageBreak/>
               <w:t>TermPointToGNB</w:t>
             </w:r>
           </w:p>
@@ -10183,7 +10102,7 @@
       <w:pPr>
         <w:pStyle w:val="Heading2"/>
       </w:pPr>
-      <w:bookmarkStart w:id="44" w:name="_Toc222243052"/>
+      <w:bookmarkStart w:id="44" w:name="_Toc222247445"/>
       <w:r>
         <w:t>ENDC Audit / ENDC Inconsistencies</w:t>
       </w:r>
@@ -10539,7 +10458,6 @@
               <w:rPr>
                 <w:sz w:val="18"/>
               </w:rPr>
-              <w:lastRenderedPageBreak/>
               <w:t>EndcDistrProfile</w:t>
             </w:r>
           </w:p>
@@ -10620,7 +10538,14 @@
               <w:rPr>
                 <w:sz w:val="18"/>
               </w:rPr>
-              <w:t>Nodes with mandatoryGUtranFreqRef not empty and not containing N77 SSBs (648672 or 647328) together with N77B SSB (653952)</w:t>
+              <w:t xml:space="preserve">Nodes with mandatoryGUtranFreqRef not empty and not containing N77 SSBs (648672 or 647328) </w:t>
+            </w:r>
+            <w:r>
+              <w:rPr>
+                <w:sz w:val="18"/>
+              </w:rPr>
+              <w:lastRenderedPageBreak/>
+              <w:t>together with N77B SSB (653952)</w:t>
             </w:r>
           </w:p>
         </w:tc>
@@ -10633,6 +10558,7 @@
               <w:rPr>
                 <w:sz w:val="18"/>
               </w:rPr>
+              <w:lastRenderedPageBreak/>
               <w:t>These nodes must be checked in preparation phase and confirm if any special action needed</w:t>
             </w:r>
           </w:p>
@@ -10946,7 +10872,7 @@
       <w:pPr>
         <w:pStyle w:val="Heading2"/>
       </w:pPr>
-      <w:bookmarkStart w:id="45" w:name="_Toc222243053"/>
+      <w:bookmarkStart w:id="45" w:name="_Toc222247446"/>
       <w:r>
         <w:t>Cardinalities Audit / Inconsistencies</w:t>
       </w:r>
@@ -10963,7 +10889,6 @@
         <w:rPr>
           <w:b/>
         </w:rPr>
-        <w:lastRenderedPageBreak/>
         <w:t>Complete Checks List</w:t>
       </w:r>
       <w:r>
@@ -11090,7 +11015,14 @@
               <w:rPr>
                 <w:sz w:val="18"/>
               </w:rPr>
-              <w:t>These nodes must be checked in preparation phase and confirm if any special action needed</w:t>
+              <w:t xml:space="preserve">These nodes must be checked in preparation phase and confirm if any </w:t>
+            </w:r>
+            <w:r>
+              <w:rPr>
+                <w:sz w:val="18"/>
+              </w:rPr>
+              <w:lastRenderedPageBreak/>
+              <w:t>special action needed</w:t>
             </w:r>
           </w:p>
         </w:tc>
@@ -11105,6 +11037,7 @@
               <w:rPr>
                 <w:sz w:val="18"/>
               </w:rPr>
+              <w:lastRenderedPageBreak/>
               <w:t>Cardinality NRFrequency</w:t>
             </w:r>
           </w:p>
@@ -11414,14 +11347,7 @@
               <w:rPr>
                 <w:sz w:val="18"/>
               </w:rPr>
-              <w:t xml:space="preserve">These cells must be checked in preparation phase and confirm if any </w:t>
-            </w:r>
-            <w:r>
-              <w:rPr>
-                <w:sz w:val="18"/>
-              </w:rPr>
-              <w:lastRenderedPageBreak/>
-              <w:t>special action needed</w:t>
+              <w:t>These cells must be checked in preparation phase and confirm if any special action needed</w:t>
             </w:r>
           </w:p>
         </w:tc>
@@ -11436,7 +11362,6 @@
               <w:rPr>
                 <w:sz w:val="18"/>
               </w:rPr>
-              <w:lastRenderedPageBreak/>
               <w:t>Cardinality GUtranFreqRelation</w:t>
             </w:r>
           </w:p>
@@ -11486,8 +11411,9 @@
       <w:pPr>
         <w:pStyle w:val="Heading2"/>
       </w:pPr>
-      <w:bookmarkStart w:id="46" w:name="_Toc222243054"/>
+      <w:bookmarkStart w:id="46" w:name="_Toc222247447"/>
       <w:r>
+        <w:lastRenderedPageBreak/>
         <w:t>Profiles Audit (if enabled)</w:t>
       </w:r>
       <w:bookmarkEnd w:id="46"/>
@@ -11825,7 +11751,6 @@
               <w:rPr>
                 <w:sz w:val="18"/>
               </w:rPr>
-              <w:lastRenderedPageBreak/>
               <w:t>TrStSaNrFreqRelProfileUeCfg</w:t>
             </w:r>
           </w:p>
@@ -11934,6 +11859,7 @@
               <w:rPr>
                 <w:sz w:val="18"/>
               </w:rPr>
+              <w:lastRenderedPageBreak/>
               <w:t>McpcPCellProfileUeCfg</w:t>
             </w:r>
           </w:p>
@@ -12258,7 +12184,6 @@
               <w:rPr>
                 <w:sz w:val="18"/>
               </w:rPr>
-              <w:lastRenderedPageBreak/>
               <w:t>McfbCellProfile</w:t>
             </w:r>
           </w:p>
@@ -12367,6 +12292,7 @@
               <w:rPr>
                 <w:sz w:val="18"/>
               </w:rPr>
+              <w:lastRenderedPageBreak/>
               <w:t>McfbCellProfileUeCfg</w:t>
             </w:r>
           </w:p>
@@ -12691,7 +12617,6 @@
               <w:rPr>
                 <w:sz w:val="18"/>
               </w:rPr>
-              <w:lastRenderedPageBreak/>
               <w:t>CaCellProfile</w:t>
             </w:r>
           </w:p>
@@ -12800,6 +12725,7 @@
               <w:rPr>
                 <w:sz w:val="18"/>
               </w:rPr>
+              <w:lastRenderedPageBreak/>
               <w:t>CaCellProfileUeCfg</w:t>
             </w:r>
           </w:p>
@@ -13124,7 +13050,6 @@
               <w:rPr>
                 <w:sz w:val="18"/>
               </w:rPr>
-              <w:lastRenderedPageBreak/>
               <w:t>UeMCEUtranFreqRelProfile</w:t>
             </w:r>
           </w:p>
@@ -13233,6 +13158,7 @@
               <w:rPr>
                 <w:sz w:val="18"/>
               </w:rPr>
+              <w:lastRenderedPageBreak/>
               <w:t>UeMCEUtranFreqRelProfileUeCfg</w:t>
             </w:r>
           </w:p>
@@ -13444,7 +13370,7 @@
       <w:pPr>
         <w:pStyle w:val="Heading2"/>
       </w:pPr>
-      <w:bookmarkStart w:id="47" w:name="_Toc222243055"/>
+      <w:bookmarkStart w:id="47" w:name="_Toc222247448"/>
       <w:r>
         <w:t>Detailed check execution order and gating rules</w:t>
       </w:r>
@@ -13507,7 +13433,6 @@
         <w:pStyle w:val="ListBullet2"/>
       </w:pPr>
       <w:r>
-        <w:lastRenderedPageBreak/>
         <w:t>This scope is reused by relation/externals/termpoint checks to classify targets ("SSB-Pre", "SSB-Post", "Unknown").</w:t>
       </w:r>
     </w:p>
@@ -13546,6 +13471,7 @@
         <w:pStyle w:val="ListBullet2"/>
       </w:pPr>
       <w:r>
+        <w:lastRenderedPageBreak/>
         <w:t>Externals/Termpoints: "ExternalNRCellCU", "ExternalGUtranCell", "TermPointToGNodeB", "TermPointToGNB", "TermPointToENodeB".</w:t>
       </w:r>
     </w:p>
@@ -13599,7 +13525,7 @@
       <w:pPr>
         <w:pStyle w:val="Heading2"/>
       </w:pPr>
-      <w:bookmarkStart w:id="48" w:name="_Toc222243056"/>
+      <w:bookmarkStart w:id="48" w:name="_Toc222247449"/>
       <w:r>
         <w:t>Additional columns injected into parsed MO sheets</w:t>
       </w:r>
@@ -13614,7 +13540,7 @@
       <w:pPr>
         <w:pStyle w:val="Heading3"/>
       </w:pPr>
-      <w:bookmarkStart w:id="49" w:name="_Toc222243057"/>
+      <w:bookmarkStart w:id="49" w:name="_Toc222247450"/>
       <w:r>
         <w:t>"MeContext" enrichment (main planning helper)</w:t>
       </w:r>
@@ -13686,7 +13612,6 @@
         <w:pStyle w:val="ListBullet2"/>
       </w:pPr>
       <w:r>
-        <w:lastRenderedPageBreak/>
         <w:t>"NRFreqRelation to old N77A SSB cellReselPrio"</w:t>
       </w:r>
     </w:p>
@@ -13727,6 +13652,7 @@
         <w:pStyle w:val="ListBullet2"/>
       </w:pPr>
       <w:r>
+        <w:lastRenderedPageBreak/>
         <w:t>"GUtranFreqRelation to new N77A SSB EndcPrio"</w:t>
       </w:r>
     </w:p>
@@ -13788,7 +13714,7 @@
       <w:pPr>
         <w:pStyle w:val="Heading3"/>
       </w:pPr>
-      <w:bookmarkStart w:id="50" w:name="_Toc222243058"/>
+      <w:bookmarkStart w:id="50" w:name="_Toc222247451"/>
       <w:r>
         <w:t>"NRCellRelation" and "GUtranCellRelation" enrichment</w:t>
       </w:r>
@@ -13835,7 +13761,7 @@
       <w:pPr>
         <w:pStyle w:val="Heading3"/>
       </w:pPr>
-      <w:bookmarkStart w:id="51" w:name="_Toc222243059"/>
+      <w:bookmarkStart w:id="51" w:name="_Toc222247452"/>
       <w:r>
         <w:t>"ExternalNRCellCU" and "ExternalGUtranCell" enrichment</w:t>
       </w:r>
@@ -13869,9 +13795,8 @@
       <w:pPr>
         <w:pStyle w:val="Heading3"/>
       </w:pPr>
-      <w:bookmarkStart w:id="52" w:name="_Toc222243060"/>
+      <w:bookmarkStart w:id="52" w:name="_Toc222247453"/>
       <w:r>
-        <w:lastRenderedPageBreak/>
         <w:t>"TermPointToGNodeB" / "TermPointToGNB" enrichment</w:t>
       </w:r>
       <w:bookmarkEnd w:id="52"/>
@@ -13896,7 +13821,7 @@
       <w:pPr>
         <w:pStyle w:val="Heading2"/>
       </w:pPr>
-      <w:bookmarkStart w:id="53" w:name="_Toc222243061"/>
+      <w:bookmarkStart w:id="53" w:name="_Toc222247454"/>
       <w:r>
         <w:t>Key SummaryAudit checks by source table (implementation-level)</w:t>
       </w:r>
@@ -13916,6 +13841,7 @@
         <w:rPr>
           <w:b/>
         </w:rPr>
+        <w:lastRenderedPageBreak/>
         <w:t>NRCellDU</w:t>
       </w:r>
       <w:r>
@@ -14079,7 +14005,6 @@
         <w:pStyle w:val="ListBullet2"/>
       </w:pPr>
       <w:r>
-        <w:lastRenderedPageBreak/>
         <w:t>extraction/parsing consistency from "nRFreqRelationRef".</w:t>
       </w:r>
     </w:p>
@@ -14148,6 +14073,7 @@
         <w:pStyle w:val="ListBullet2"/>
       </w:pPr>
       <w:r>
+        <w:lastRenderedPageBreak/>
         <w:t>old/new cell-level parameter and ENDC priority checks.</w:t>
       </w:r>
     </w:p>
@@ -14302,7 +14228,7 @@
       <w:pPr>
         <w:pStyle w:val="Heading1"/>
       </w:pPr>
-      <w:bookmarkStart w:id="54" w:name="_Toc222243062"/>
+      <w:bookmarkStart w:id="54" w:name="_Toc222247455"/>
       <w:r>
         <w:lastRenderedPageBreak/>
         <w:t>Consistency Check module in detail</w:t>
@@ -14313,7 +14239,7 @@
       <w:pPr>
         <w:pStyle w:val="Heading2"/>
       </w:pPr>
-      <w:bookmarkStart w:id="55" w:name="_Toc222243063"/>
+      <w:bookmarkStart w:id="55" w:name="_Toc222247456"/>
       <w:r>
         <w:t>Filtering by non-retuned nodes</w:t>
       </w:r>
@@ -14328,7 +14254,7 @@
       <w:pPr>
         <w:pStyle w:val="Heading2"/>
       </w:pPr>
-      <w:bookmarkStart w:id="56" w:name="_Toc222243064"/>
+      <w:bookmarkStart w:id="56" w:name="_Toc222247457"/>
       <w:r>
         <w:t>How it detects parameter discrepancies</w:t>
       </w:r>
@@ -14394,7 +14320,7 @@
       <w:pPr>
         <w:pStyle w:val="Heading2"/>
       </w:pPr>
-      <w:bookmarkStart w:id="57" w:name="_Toc222243065"/>
+      <w:bookmarkStart w:id="57" w:name="_Toc222247458"/>
       <w:r>
         <w:t>How it detects frequency discrepancies</w:t>
       </w:r>
@@ -14461,7 +14387,7 @@
       <w:pPr>
         <w:pStyle w:val="Heading2"/>
       </w:pPr>
-      <w:bookmarkStart w:id="58" w:name="_Toc222243066"/>
+      <w:bookmarkStart w:id="58" w:name="_Toc222247459"/>
       <w:r>
         <w:t>How it detects neighbor discrepancies</w:t>
       </w:r>
@@ -14518,7 +14444,7 @@
       <w:pPr>
         <w:pStyle w:val="Heading2"/>
       </w:pPr>
-      <w:bookmarkStart w:id="59" w:name="_Toc222243067"/>
+      <w:bookmarkStart w:id="59" w:name="_Toc222247460"/>
       <w:r>
         <w:lastRenderedPageBreak/>
         <w:t>Content of each ConsistencyChecks output sheet</w:t>
@@ -14674,7 +14600,7 @@
       <w:pPr>
         <w:pStyle w:val="Heading1"/>
       </w:pPr>
-      <w:bookmarkStart w:id="60" w:name="_Toc222243068"/>
+      <w:bookmarkStart w:id="60" w:name="_Toc222247461"/>
       <w:r>
         <w:lastRenderedPageBreak/>
         <w:t>Input requirements and operational best practices</w:t>
@@ -14763,7 +14689,7 @@
       <w:pPr>
         <w:pStyle w:val="Heading1"/>
       </w:pPr>
-      <w:bookmarkStart w:id="61" w:name="_Toc222243069"/>
+      <w:bookmarkStart w:id="61" w:name="_Toc222247462"/>
       <w:r>
         <w:lastRenderedPageBreak/>
         <w:t>Execution Modes and Versioning</w:t>
@@ -14833,7 +14759,7 @@
       <w:pPr>
         <w:pStyle w:val="Heading1"/>
       </w:pPr>
-      <w:bookmarkStart w:id="62" w:name="_Toc222243070"/>
+      <w:bookmarkStart w:id="62" w:name="_Toc222247463"/>
       <w:r>
         <w:lastRenderedPageBreak/>
         <w:t>Known limitations and considerations</w:t>
@@ -14873,7 +14799,7 @@
       <w:pPr>
         <w:pStyle w:val="Heading1"/>
       </w:pPr>
-      <w:bookmarkStart w:id="63" w:name="_Toc222243071"/>
+      <w:bookmarkStart w:id="63" w:name="_Toc222247464"/>
       <w:r>
         <w:lastRenderedPageBreak/>
         <w:t>Quick module reference</w:t>
@@ -15230,7 +15156,7 @@
       <w:pPr>
         <w:pStyle w:val="Heading1"/>
       </w:pPr>
-      <w:bookmarkStart w:id="64" w:name="_Toc222243072"/>
+      <w:bookmarkStart w:id="64" w:name="_Toc222247465"/>
       <w:r>
         <w:lastRenderedPageBreak/>
         <w:t>Additional documentation recommendations (detected gaps)</w:t>
@@ -15392,7 +15318,7 @@
         <w:noProof/>
       </w:rPr>
       <w:drawing>
-        <wp:anchor distT="0" distB="0" distL="0" distR="0" simplePos="0" relativeHeight="251661312" behindDoc="0" locked="0" layoutInCell="1" allowOverlap="1" wp14:anchorId="23132F1C" wp14:editId="320301A4">
+        <wp:anchor distT="0" distB="0" distL="0" distR="0" simplePos="0" relativeHeight="251661312" behindDoc="0" locked="0" layoutInCell="1" allowOverlap="1" wp14:anchorId="5A891DD2" wp14:editId="5949DB34">
           <wp:simplePos x="0" y="0"/>
           <wp:positionH relativeFrom="page">
             <wp:posOffset>6840855</wp:posOffset>
@@ -16297,7 +16223,7 @@
         <w:noProof/>
       </w:rPr>
       <w:drawing>
-        <wp:anchor distT="0" distB="0" distL="0" distR="0" simplePos="0" relativeHeight="251659264" behindDoc="0" locked="0" layoutInCell="1" allowOverlap="1" wp14:anchorId="3862BA75" wp14:editId="3E97F817">
+        <wp:anchor distT="0" distB="0" distL="0" distR="0" simplePos="0" relativeHeight="251659264" behindDoc="0" locked="0" layoutInCell="1" allowOverlap="1" wp14:anchorId="016B3289" wp14:editId="087E60AE">
           <wp:simplePos x="0" y="0"/>
           <wp:positionH relativeFrom="page">
             <wp:posOffset>6840855</wp:posOffset>
@@ -45570,6 +45496,7 @@
     <w:rsid w:val="003A3E39"/>
     <w:rsid w:val="003D7BA5"/>
     <w:rsid w:val="003E21F8"/>
+    <w:rsid w:val="004D110A"/>
     <w:rsid w:val="004D151B"/>
     <w:rsid w:val="005603F9"/>
     <w:rsid w:val="00564611"/>
@@ -45621,7 +45548,6 @@
     <w:rsid w:val="00C56B5B"/>
     <w:rsid w:val="00C62F8C"/>
     <w:rsid w:val="00C72D4A"/>
-    <w:rsid w:val="00C86085"/>
     <w:rsid w:val="00CD3C51"/>
     <w:rsid w:val="00CF2E4E"/>
     <w:rsid w:val="00D936D9"/>

</xml_diff>

<commit_message>
- Updated Technical User Guide to include Naming Convention for Inputs
</commit_message>
<xml_diff>
--- a/help/User-Guide-SSB-Retuning-Automations-v0.7.4.docx
+++ b/help/User-Guide-SSB-Retuning-Automations-v0.7.4.docx
@@ -15,7 +15,7 @@
           <w:noProof/>
         </w:rPr>
         <w:drawing>
-          <wp:inline distT="0" distB="0" distL="0" distR="0" wp14:anchorId="4F812381" wp14:editId="283BE2A2">
+          <wp:inline distT="0" distB="0" distL="0" distR="0" wp14:anchorId="5F0FF8C0" wp14:editId="02C6C262">
             <wp:extent cx="4919240" cy="4352081"/>
             <wp:effectExtent l="0" t="0" r="0" b="0"/>
             <wp:docPr id="10" name="Picture 9" descr="A colorful logo with text&#10;&#10;AI-generated content may be incorrect.">
@@ -168,7 +168,7 @@
             </w:rPr>
             <w:fldChar w:fldCharType="separate"/>
           </w:r>
-          <w:hyperlink w:anchor="_Toc222254811" w:history="1">
+          <w:hyperlink w:anchor="_Toc222256463" w:history="1">
             <w:r>
               <w:rPr>
                 <w:rStyle w:val="Hyperlink"/>
@@ -214,7 +214,7 @@
                 <w:noProof/>
                 <w:webHidden/>
               </w:rPr>
-              <w:instrText xml:space="preserve"> PAGEREF _Toc222254811 \h </w:instrText>
+              <w:instrText xml:space="preserve"> PAGEREF _Toc222256463 \h </w:instrText>
             </w:r>
             <w:r>
               <w:rPr>
@@ -258,7 +258,7 @@
               <w14:ligatures w14:val="standardContextual"/>
             </w:rPr>
           </w:pPr>
-          <w:hyperlink w:anchor="_Toc222254812" w:history="1">
+          <w:hyperlink w:anchor="_Toc222256464" w:history="1">
             <w:r>
               <w:rPr>
                 <w:rStyle w:val="Hyperlink"/>
@@ -304,7 +304,7 @@
                 <w:noProof/>
                 <w:webHidden/>
               </w:rPr>
-              <w:instrText xml:space="preserve"> PAGEREF _Toc222254812 \h </w:instrText>
+              <w:instrText xml:space="preserve"> PAGEREF _Toc222256464 \h </w:instrText>
             </w:r>
             <w:r>
               <w:rPr>
@@ -347,7 +347,7 @@
               <w14:ligatures w14:val="standardContextual"/>
             </w:rPr>
           </w:pPr>
-          <w:hyperlink w:anchor="_Toc222254813" w:history="1">
+          <w:hyperlink w:anchor="_Toc222256465" w:history="1">
             <w:r>
               <w:rPr>
                 <w:rStyle w:val="Hyperlink"/>
@@ -392,7 +392,7 @@
                 <w:noProof/>
                 <w:webHidden/>
               </w:rPr>
-              <w:instrText xml:space="preserve"> PAGEREF _Toc222254813 \h </w:instrText>
+              <w:instrText xml:space="preserve"> PAGEREF _Toc222256465 \h </w:instrText>
             </w:r>
             <w:r>
               <w:rPr>
@@ -435,7 +435,7 @@
               <w14:ligatures w14:val="standardContextual"/>
             </w:rPr>
           </w:pPr>
-          <w:hyperlink w:anchor="_Toc222254814" w:history="1">
+          <w:hyperlink w:anchor="_Toc222256466" w:history="1">
             <w:r>
               <w:rPr>
                 <w:rStyle w:val="Hyperlink"/>
@@ -480,7 +480,7 @@
                 <w:noProof/>
                 <w:webHidden/>
               </w:rPr>
-              <w:instrText xml:space="preserve"> PAGEREF _Toc222254814 \h </w:instrText>
+              <w:instrText xml:space="preserve"> PAGEREF _Toc222256466 \h </w:instrText>
             </w:r>
             <w:r>
               <w:rPr>
@@ -523,7 +523,7 @@
               <w14:ligatures w14:val="standardContextual"/>
             </w:rPr>
           </w:pPr>
-          <w:hyperlink w:anchor="_Toc222254815" w:history="1">
+          <w:hyperlink w:anchor="_Toc222256467" w:history="1">
             <w:r>
               <w:rPr>
                 <w:rStyle w:val="Hyperlink"/>
@@ -568,7 +568,7 @@
                 <w:noProof/>
                 <w:webHidden/>
               </w:rPr>
-              <w:instrText xml:space="preserve"> PAGEREF _Toc222254815 \h </w:instrText>
+              <w:instrText xml:space="preserve"> PAGEREF _Toc222256467 \h </w:instrText>
             </w:r>
             <w:r>
               <w:rPr>
@@ -611,7 +611,7 @@
               <w14:ligatures w14:val="standardContextual"/>
             </w:rPr>
           </w:pPr>
-          <w:hyperlink w:anchor="_Toc222254816" w:history="1">
+          <w:hyperlink w:anchor="_Toc222256468" w:history="1">
             <w:r>
               <w:rPr>
                 <w:rStyle w:val="Hyperlink"/>
@@ -656,7 +656,7 @@
                 <w:noProof/>
                 <w:webHidden/>
               </w:rPr>
-              <w:instrText xml:space="preserve"> PAGEREF _Toc222254816 \h </w:instrText>
+              <w:instrText xml:space="preserve"> PAGEREF _Toc222256468 \h </w:instrText>
             </w:r>
             <w:r>
               <w:rPr>
@@ -700,7 +700,7 @@
               <w14:ligatures w14:val="standardContextual"/>
             </w:rPr>
           </w:pPr>
-          <w:hyperlink w:anchor="_Toc222254817" w:history="1">
+          <w:hyperlink w:anchor="_Toc222256469" w:history="1">
             <w:r>
               <w:rPr>
                 <w:rStyle w:val="Hyperlink"/>
@@ -746,7 +746,7 @@
                 <w:noProof/>
                 <w:webHidden/>
               </w:rPr>
-              <w:instrText xml:space="preserve"> PAGEREF _Toc222254817 \h </w:instrText>
+              <w:instrText xml:space="preserve"> PAGEREF _Toc222256469 \h </w:instrText>
             </w:r>
             <w:r>
               <w:rPr>
@@ -789,7 +789,7 @@
               <w14:ligatures w14:val="standardContextual"/>
             </w:rPr>
           </w:pPr>
-          <w:hyperlink w:anchor="_Toc222254818" w:history="1">
+          <w:hyperlink w:anchor="_Toc222256470" w:history="1">
             <w:r>
               <w:rPr>
                 <w:rStyle w:val="Hyperlink"/>
@@ -834,7 +834,7 @@
                 <w:noProof/>
                 <w:webHidden/>
               </w:rPr>
-              <w:instrText xml:space="preserve"> PAGEREF _Toc222254818 \h </w:instrText>
+              <w:instrText xml:space="preserve"> PAGEREF _Toc222256470 \h </w:instrText>
             </w:r>
             <w:r>
               <w:rPr>
@@ -877,7 +877,7 @@
               <w14:ligatures w14:val="standardContextual"/>
             </w:rPr>
           </w:pPr>
-          <w:hyperlink w:anchor="_Toc222254819" w:history="1">
+          <w:hyperlink w:anchor="_Toc222256471" w:history="1">
             <w:r>
               <w:rPr>
                 <w:rStyle w:val="Hyperlink"/>
@@ -922,7 +922,7 @@
                 <w:noProof/>
                 <w:webHidden/>
               </w:rPr>
-              <w:instrText xml:space="preserve"> PAGEREF _Toc222254819 \h </w:instrText>
+              <w:instrText xml:space="preserve"> PAGEREF _Toc222256471 \h </w:instrText>
             </w:r>
             <w:r>
               <w:rPr>
@@ -965,7 +965,7 @@
               <w14:ligatures w14:val="standardContextual"/>
             </w:rPr>
           </w:pPr>
-          <w:hyperlink w:anchor="_Toc222254820" w:history="1">
+          <w:hyperlink w:anchor="_Toc222256472" w:history="1">
             <w:r>
               <w:rPr>
                 <w:rStyle w:val="Hyperlink"/>
@@ -1010,7 +1010,7 @@
                 <w:noProof/>
                 <w:webHidden/>
               </w:rPr>
-              <w:instrText xml:space="preserve"> PAGEREF _Toc222254820 \h </w:instrText>
+              <w:instrText xml:space="preserve"> PAGEREF _Toc222256472 \h </w:instrText>
             </w:r>
             <w:r>
               <w:rPr>
@@ -1053,7 +1053,7 @@
               <w14:ligatures w14:val="standardContextual"/>
             </w:rPr>
           </w:pPr>
-          <w:hyperlink w:anchor="_Toc222254821" w:history="1">
+          <w:hyperlink w:anchor="_Toc222256473" w:history="1">
             <w:r>
               <w:rPr>
                 <w:rStyle w:val="Hyperlink"/>
@@ -1098,7 +1098,7 @@
                 <w:noProof/>
                 <w:webHidden/>
               </w:rPr>
-              <w:instrText xml:space="preserve"> PAGEREF _Toc222254821 \h </w:instrText>
+              <w:instrText xml:space="preserve"> PAGEREF _Toc222256473 \h </w:instrText>
             </w:r>
             <w:r>
               <w:rPr>
@@ -1141,7 +1141,7 @@
               <w14:ligatures w14:val="standardContextual"/>
             </w:rPr>
           </w:pPr>
-          <w:hyperlink w:anchor="_Toc222254822" w:history="1">
+          <w:hyperlink w:anchor="_Toc222256474" w:history="1">
             <w:r>
               <w:rPr>
                 <w:rStyle w:val="Hyperlink"/>
@@ -1186,7 +1186,7 @@
                 <w:noProof/>
                 <w:webHidden/>
               </w:rPr>
-              <w:instrText xml:space="preserve"> PAGEREF _Toc222254822 \h </w:instrText>
+              <w:instrText xml:space="preserve"> PAGEREF _Toc222256474 \h </w:instrText>
             </w:r>
             <w:r>
               <w:rPr>
@@ -1229,7 +1229,7 @@
               <w14:ligatures w14:val="standardContextual"/>
             </w:rPr>
           </w:pPr>
-          <w:hyperlink w:anchor="_Toc222254823" w:history="1">
+          <w:hyperlink w:anchor="_Toc222256475" w:history="1">
             <w:r>
               <w:rPr>
                 <w:rStyle w:val="Hyperlink"/>
@@ -1274,7 +1274,7 @@
                 <w:noProof/>
                 <w:webHidden/>
               </w:rPr>
-              <w:instrText xml:space="preserve"> PAGEREF _Toc222254823 \h </w:instrText>
+              <w:instrText xml:space="preserve"> PAGEREF _Toc222256475 \h </w:instrText>
             </w:r>
             <w:r>
               <w:rPr>
@@ -1317,7 +1317,7 @@
               <w14:ligatures w14:val="standardContextual"/>
             </w:rPr>
           </w:pPr>
-          <w:hyperlink w:anchor="_Toc222254824" w:history="1">
+          <w:hyperlink w:anchor="_Toc222256476" w:history="1">
             <w:r>
               <w:rPr>
                 <w:rStyle w:val="Hyperlink"/>
@@ -1362,7 +1362,7 @@
                 <w:noProof/>
                 <w:webHidden/>
               </w:rPr>
-              <w:instrText xml:space="preserve"> PAGEREF _Toc222254824 \h </w:instrText>
+              <w:instrText xml:space="preserve"> PAGEREF _Toc222256476 \h </w:instrText>
             </w:r>
             <w:r>
               <w:rPr>
@@ -1405,7 +1405,7 @@
               <w14:ligatures w14:val="standardContextual"/>
             </w:rPr>
           </w:pPr>
-          <w:hyperlink w:anchor="_Toc222254825" w:history="1">
+          <w:hyperlink w:anchor="_Toc222256477" w:history="1">
             <w:r>
               <w:rPr>
                 <w:rStyle w:val="Hyperlink"/>
@@ -1450,7 +1450,7 @@
                 <w:noProof/>
                 <w:webHidden/>
               </w:rPr>
-              <w:instrText xml:space="preserve"> PAGEREF _Toc222254825 \h </w:instrText>
+              <w:instrText xml:space="preserve"> PAGEREF _Toc222256477 \h </w:instrText>
             </w:r>
             <w:r>
               <w:rPr>
@@ -1493,7 +1493,7 @@
               <w14:ligatures w14:val="standardContextual"/>
             </w:rPr>
           </w:pPr>
-          <w:hyperlink w:anchor="_Toc222254826" w:history="1">
+          <w:hyperlink w:anchor="_Toc222256478" w:history="1">
             <w:r>
               <w:rPr>
                 <w:rStyle w:val="Hyperlink"/>
@@ -1538,7 +1538,7 @@
                 <w:noProof/>
                 <w:webHidden/>
               </w:rPr>
-              <w:instrText xml:space="preserve"> PAGEREF _Toc222254826 \h </w:instrText>
+              <w:instrText xml:space="preserve"> PAGEREF _Toc222256478 \h </w:instrText>
             </w:r>
             <w:r>
               <w:rPr>
@@ -1581,7 +1581,7 @@
               <w14:ligatures w14:val="standardContextual"/>
             </w:rPr>
           </w:pPr>
-          <w:hyperlink w:anchor="_Toc222254827" w:history="1">
+          <w:hyperlink w:anchor="_Toc222256479" w:history="1">
             <w:r>
               <w:rPr>
                 <w:rStyle w:val="Hyperlink"/>
@@ -1626,7 +1626,7 @@
                 <w:noProof/>
                 <w:webHidden/>
               </w:rPr>
-              <w:instrText xml:space="preserve"> PAGEREF _Toc222254827 \h </w:instrText>
+              <w:instrText xml:space="preserve"> PAGEREF _Toc222256479 \h </w:instrText>
             </w:r>
             <w:r>
               <w:rPr>
@@ -1669,7 +1669,7 @@
               <w14:ligatures w14:val="standardContextual"/>
             </w:rPr>
           </w:pPr>
-          <w:hyperlink w:anchor="_Toc222254828" w:history="1">
+          <w:hyperlink w:anchor="_Toc222256480" w:history="1">
             <w:r>
               <w:rPr>
                 <w:rStyle w:val="Hyperlink"/>
@@ -1714,7 +1714,7 @@
                 <w:noProof/>
                 <w:webHidden/>
               </w:rPr>
-              <w:instrText xml:space="preserve"> PAGEREF _Toc222254828 \h </w:instrText>
+              <w:instrText xml:space="preserve"> PAGEREF _Toc222256480 \h </w:instrText>
             </w:r>
             <w:r>
               <w:rPr>
@@ -1757,7 +1757,7 @@
               <w14:ligatures w14:val="standardContextual"/>
             </w:rPr>
           </w:pPr>
-          <w:hyperlink w:anchor="_Toc222254829" w:history="1">
+          <w:hyperlink w:anchor="_Toc222256481" w:history="1">
             <w:r>
               <w:rPr>
                 <w:rStyle w:val="Hyperlink"/>
@@ -1802,7 +1802,7 @@
                 <w:noProof/>
                 <w:webHidden/>
               </w:rPr>
-              <w:instrText xml:space="preserve"> PAGEREF _Toc222254829 \h </w:instrText>
+              <w:instrText xml:space="preserve"> PAGEREF _Toc222256481 \h </w:instrText>
             </w:r>
             <w:r>
               <w:rPr>
@@ -1845,7 +1845,7 @@
               <w14:ligatures w14:val="standardContextual"/>
             </w:rPr>
           </w:pPr>
-          <w:hyperlink w:anchor="_Toc222254830" w:history="1">
+          <w:hyperlink w:anchor="_Toc222256482" w:history="1">
             <w:r>
               <w:rPr>
                 <w:rStyle w:val="Hyperlink"/>
@@ -1890,7 +1890,7 @@
                 <w:noProof/>
                 <w:webHidden/>
               </w:rPr>
-              <w:instrText xml:space="preserve"> PAGEREF _Toc222254830 \h </w:instrText>
+              <w:instrText xml:space="preserve"> PAGEREF _Toc222256482 \h </w:instrText>
             </w:r>
             <w:r>
               <w:rPr>
@@ -1933,7 +1933,7 @@
               <w14:ligatures w14:val="standardContextual"/>
             </w:rPr>
           </w:pPr>
-          <w:hyperlink w:anchor="_Toc222254831" w:history="1">
+          <w:hyperlink w:anchor="_Toc222256483" w:history="1">
             <w:r>
               <w:rPr>
                 <w:rStyle w:val="Hyperlink"/>
@@ -1978,7 +1978,7 @@
                 <w:noProof/>
                 <w:webHidden/>
               </w:rPr>
-              <w:instrText xml:space="preserve"> PAGEREF _Toc222254831 \h </w:instrText>
+              <w:instrText xml:space="preserve"> PAGEREF _Toc222256483 \h </w:instrText>
             </w:r>
             <w:r>
               <w:rPr>
@@ -2021,7 +2021,7 @@
               <w14:ligatures w14:val="standardContextual"/>
             </w:rPr>
           </w:pPr>
-          <w:hyperlink w:anchor="_Toc222254832" w:history="1">
+          <w:hyperlink w:anchor="_Toc222256484" w:history="1">
             <w:r>
               <w:rPr>
                 <w:rStyle w:val="Hyperlink"/>
@@ -2066,7 +2066,7 @@
                 <w:noProof/>
                 <w:webHidden/>
               </w:rPr>
-              <w:instrText xml:space="preserve"> PAGEREF _Toc222254832 \h </w:instrText>
+              <w:instrText xml:space="preserve"> PAGEREF _Toc222256484 \h </w:instrText>
             </w:r>
             <w:r>
               <w:rPr>
@@ -2109,7 +2109,7 @@
               <w14:ligatures w14:val="standardContextual"/>
             </w:rPr>
           </w:pPr>
-          <w:hyperlink w:anchor="_Toc222254833" w:history="1">
+          <w:hyperlink w:anchor="_Toc222256485" w:history="1">
             <w:r>
               <w:rPr>
                 <w:rStyle w:val="Hyperlink"/>
@@ -2154,7 +2154,7 @@
                 <w:noProof/>
                 <w:webHidden/>
               </w:rPr>
-              <w:instrText xml:space="preserve"> PAGEREF _Toc222254833 \h </w:instrText>
+              <w:instrText xml:space="preserve"> PAGEREF _Toc222256485 \h </w:instrText>
             </w:r>
             <w:r>
               <w:rPr>
@@ -2197,7 +2197,7 @@
               <w14:ligatures w14:val="standardContextual"/>
             </w:rPr>
           </w:pPr>
-          <w:hyperlink w:anchor="_Toc222254834" w:history="1">
+          <w:hyperlink w:anchor="_Toc222256486" w:history="1">
             <w:r>
               <w:rPr>
                 <w:rStyle w:val="Hyperlink"/>
@@ -2242,7 +2242,7 @@
                 <w:noProof/>
                 <w:webHidden/>
               </w:rPr>
-              <w:instrText xml:space="preserve"> PAGEREF _Toc222254834 \h </w:instrText>
+              <w:instrText xml:space="preserve"> PAGEREF _Toc222256486 \h </w:instrText>
             </w:r>
             <w:r>
               <w:rPr>
@@ -2285,7 +2285,7 @@
               <w14:ligatures w14:val="standardContextual"/>
             </w:rPr>
           </w:pPr>
-          <w:hyperlink w:anchor="_Toc222254835" w:history="1">
+          <w:hyperlink w:anchor="_Toc222256487" w:history="1">
             <w:r>
               <w:rPr>
                 <w:rStyle w:val="Hyperlink"/>
@@ -2330,7 +2330,7 @@
                 <w:noProof/>
                 <w:webHidden/>
               </w:rPr>
-              <w:instrText xml:space="preserve"> PAGEREF _Toc222254835 \h </w:instrText>
+              <w:instrText xml:space="preserve"> PAGEREF _Toc222256487 \h </w:instrText>
             </w:r>
             <w:r>
               <w:rPr>
@@ -2373,7 +2373,7 @@
               <w14:ligatures w14:val="standardContextual"/>
             </w:rPr>
           </w:pPr>
-          <w:hyperlink w:anchor="_Toc222254836" w:history="1">
+          <w:hyperlink w:anchor="_Toc222256488" w:history="1">
             <w:r>
               <w:rPr>
                 <w:rStyle w:val="Hyperlink"/>
@@ -2418,7 +2418,7 @@
                 <w:noProof/>
                 <w:webHidden/>
               </w:rPr>
-              <w:instrText xml:space="preserve"> PAGEREF _Toc222254836 \h </w:instrText>
+              <w:instrText xml:space="preserve"> PAGEREF _Toc222256488 \h </w:instrText>
             </w:r>
             <w:r>
               <w:rPr>
@@ -2461,7 +2461,7 @@
               <w14:ligatures w14:val="standardContextual"/>
             </w:rPr>
           </w:pPr>
-          <w:hyperlink w:anchor="_Toc222254837" w:history="1">
+          <w:hyperlink w:anchor="_Toc222256489" w:history="1">
             <w:r>
               <w:rPr>
                 <w:rStyle w:val="Hyperlink"/>
@@ -2506,7 +2506,7 @@
                 <w:noProof/>
                 <w:webHidden/>
               </w:rPr>
-              <w:instrText xml:space="preserve"> PAGEREF _Toc222254837 \h </w:instrText>
+              <w:instrText xml:space="preserve"> PAGEREF _Toc222256489 \h </w:instrText>
             </w:r>
             <w:r>
               <w:rPr>
@@ -2549,7 +2549,7 @@
               <w14:ligatures w14:val="standardContextual"/>
             </w:rPr>
           </w:pPr>
-          <w:hyperlink w:anchor="_Toc222254838" w:history="1">
+          <w:hyperlink w:anchor="_Toc222256490" w:history="1">
             <w:r>
               <w:rPr>
                 <w:rStyle w:val="Hyperlink"/>
@@ -2594,7 +2594,7 @@
                 <w:noProof/>
                 <w:webHidden/>
               </w:rPr>
-              <w:instrText xml:space="preserve"> PAGEREF _Toc222254838 \h </w:instrText>
+              <w:instrText xml:space="preserve"> PAGEREF _Toc222256490 \h </w:instrText>
             </w:r>
             <w:r>
               <w:rPr>
@@ -2637,7 +2637,7 @@
               <w14:ligatures w14:val="standardContextual"/>
             </w:rPr>
           </w:pPr>
-          <w:hyperlink w:anchor="_Toc222254839" w:history="1">
+          <w:hyperlink w:anchor="_Toc222256491" w:history="1">
             <w:r>
               <w:rPr>
                 <w:rStyle w:val="Hyperlink"/>
@@ -2682,7 +2682,7 @@
                 <w:noProof/>
                 <w:webHidden/>
               </w:rPr>
-              <w:instrText xml:space="preserve"> PAGEREF _Toc222254839 \h </w:instrText>
+              <w:instrText xml:space="preserve"> PAGEREF _Toc222256491 \h </w:instrText>
             </w:r>
             <w:r>
               <w:rPr>
@@ -2725,7 +2725,7 @@
               <w14:ligatures w14:val="standardContextual"/>
             </w:rPr>
           </w:pPr>
-          <w:hyperlink w:anchor="_Toc222254840" w:history="1">
+          <w:hyperlink w:anchor="_Toc222256492" w:history="1">
             <w:r>
               <w:rPr>
                 <w:rStyle w:val="Hyperlink"/>
@@ -2770,7 +2770,7 @@
                 <w:noProof/>
                 <w:webHidden/>
               </w:rPr>
-              <w:instrText xml:space="preserve"> PAGEREF _Toc222254840 \h </w:instrText>
+              <w:instrText xml:space="preserve"> PAGEREF _Toc222256492 \h </w:instrText>
             </w:r>
             <w:r>
               <w:rPr>
@@ -2814,7 +2814,7 @@
               <w14:ligatures w14:val="standardContextual"/>
             </w:rPr>
           </w:pPr>
-          <w:hyperlink w:anchor="_Toc222254841" w:history="1">
+          <w:hyperlink w:anchor="_Toc222256493" w:history="1">
             <w:r>
               <w:rPr>
                 <w:rStyle w:val="Hyperlink"/>
@@ -2860,7 +2860,7 @@
                 <w:noProof/>
                 <w:webHidden/>
               </w:rPr>
-              <w:instrText xml:space="preserve"> PAGEREF _Toc222254841 \h </w:instrText>
+              <w:instrText xml:space="preserve"> PAGEREF _Toc222256493 \h </w:instrText>
             </w:r>
             <w:r>
               <w:rPr>
@@ -2904,7 +2904,7 @@
               <w14:ligatures w14:val="standardContextual"/>
             </w:rPr>
           </w:pPr>
-          <w:hyperlink w:anchor="_Toc222254842" w:history="1">
+          <w:hyperlink w:anchor="_Toc222256494" w:history="1">
             <w:r>
               <w:rPr>
                 <w:rStyle w:val="Hyperlink"/>
@@ -2950,7 +2950,7 @@
                 <w:noProof/>
                 <w:webHidden/>
               </w:rPr>
-              <w:instrText xml:space="preserve"> PAGEREF _Toc222254842 \h </w:instrText>
+              <w:instrText xml:space="preserve"> PAGEREF _Toc222256494 \h </w:instrText>
             </w:r>
             <w:r>
               <w:rPr>
@@ -2993,7 +2993,7 @@
               <w14:ligatures w14:val="standardContextual"/>
             </w:rPr>
           </w:pPr>
-          <w:hyperlink w:anchor="_Toc222254843" w:history="1">
+          <w:hyperlink w:anchor="_Toc222256495" w:history="1">
             <w:r>
               <w:rPr>
                 <w:rStyle w:val="Hyperlink"/>
@@ -3038,7 +3038,7 @@
                 <w:noProof/>
                 <w:webHidden/>
               </w:rPr>
-              <w:instrText xml:space="preserve"> PAGEREF _Toc222254843 \h </w:instrText>
+              <w:instrText xml:space="preserve"> PAGEREF _Toc222256495 \h </w:instrText>
             </w:r>
             <w:r>
               <w:rPr>
@@ -3081,7 +3081,7 @@
               <w14:ligatures w14:val="standardContextual"/>
             </w:rPr>
           </w:pPr>
-          <w:hyperlink w:anchor="_Toc222254844" w:history="1">
+          <w:hyperlink w:anchor="_Toc222256496" w:history="1">
             <w:r>
               <w:rPr>
                 <w:rStyle w:val="Hyperlink"/>
@@ -3126,7 +3126,7 @@
                 <w:noProof/>
                 <w:webHidden/>
               </w:rPr>
-              <w:instrText xml:space="preserve"> PAGEREF _Toc222254844 \h </w:instrText>
+              <w:instrText xml:space="preserve"> PAGEREF _Toc222256496 \h </w:instrText>
             </w:r>
             <w:r>
               <w:rPr>
@@ -3169,7 +3169,7 @@
               <w14:ligatures w14:val="standardContextual"/>
             </w:rPr>
           </w:pPr>
-          <w:hyperlink w:anchor="_Toc222254845" w:history="1">
+          <w:hyperlink w:anchor="_Toc222256497" w:history="1">
             <w:r>
               <w:rPr>
                 <w:rStyle w:val="Hyperlink"/>
@@ -3214,7 +3214,7 @@
                 <w:noProof/>
                 <w:webHidden/>
               </w:rPr>
-              <w:instrText xml:space="preserve"> PAGEREF _Toc222254845 \h </w:instrText>
+              <w:instrText xml:space="preserve"> PAGEREF _Toc222256497 \h </w:instrText>
             </w:r>
             <w:r>
               <w:rPr>
@@ -3257,7 +3257,7 @@
               <w14:ligatures w14:val="standardContextual"/>
             </w:rPr>
           </w:pPr>
-          <w:hyperlink w:anchor="_Toc222254846" w:history="1">
+          <w:hyperlink w:anchor="_Toc222256498" w:history="1">
             <w:r>
               <w:rPr>
                 <w:rStyle w:val="Hyperlink"/>
@@ -3302,7 +3302,7 @@
                 <w:noProof/>
                 <w:webHidden/>
               </w:rPr>
-              <w:instrText xml:space="preserve"> PAGEREF _Toc222254846 \h </w:instrText>
+              <w:instrText xml:space="preserve"> PAGEREF _Toc222256498 \h </w:instrText>
             </w:r>
             <w:r>
               <w:rPr>
@@ -3345,7 +3345,7 @@
               <w14:ligatures w14:val="standardContextual"/>
             </w:rPr>
           </w:pPr>
-          <w:hyperlink w:anchor="_Toc222254847" w:history="1">
+          <w:hyperlink w:anchor="_Toc222256499" w:history="1">
             <w:r>
               <w:rPr>
                 <w:rStyle w:val="Hyperlink"/>
@@ -3390,7 +3390,7 @@
                 <w:noProof/>
                 <w:webHidden/>
               </w:rPr>
-              <w:instrText xml:space="preserve"> PAGEREF _Toc222254847 \h </w:instrText>
+              <w:instrText xml:space="preserve"> PAGEREF _Toc222256499 \h </w:instrText>
             </w:r>
             <w:r>
               <w:rPr>
@@ -3433,7 +3433,7 @@
               <w14:ligatures w14:val="standardContextual"/>
             </w:rPr>
           </w:pPr>
-          <w:hyperlink w:anchor="_Toc222254848" w:history="1">
+          <w:hyperlink w:anchor="_Toc222256500" w:history="1">
             <w:r>
               <w:rPr>
                 <w:rStyle w:val="Hyperlink"/>
@@ -3478,7 +3478,7 @@
                 <w:noProof/>
                 <w:webHidden/>
               </w:rPr>
-              <w:instrText xml:space="preserve"> PAGEREF _Toc222254848 \h </w:instrText>
+              <w:instrText xml:space="preserve"> PAGEREF _Toc222256500 \h </w:instrText>
             </w:r>
             <w:r>
               <w:rPr>
@@ -3521,7 +3521,7 @@
               <w14:ligatures w14:val="standardContextual"/>
             </w:rPr>
           </w:pPr>
-          <w:hyperlink w:anchor="_Toc222254849" w:history="1">
+          <w:hyperlink w:anchor="_Toc222256501" w:history="1">
             <w:r>
               <w:rPr>
                 <w:rStyle w:val="Hyperlink"/>
@@ -3566,7 +3566,7 @@
                 <w:noProof/>
                 <w:webHidden/>
               </w:rPr>
-              <w:instrText xml:space="preserve"> PAGEREF _Toc222254849 \h </w:instrText>
+              <w:instrText xml:space="preserve"> PAGEREF _Toc222256501 \h </w:instrText>
             </w:r>
             <w:r>
               <w:rPr>
@@ -3609,7 +3609,7 @@
               <w14:ligatures w14:val="standardContextual"/>
             </w:rPr>
           </w:pPr>
-          <w:hyperlink w:anchor="_Toc222254850" w:history="1">
+          <w:hyperlink w:anchor="_Toc222256502" w:history="1">
             <w:r>
               <w:rPr>
                 <w:rStyle w:val="Hyperlink"/>
@@ -3654,7 +3654,7 @@
                 <w:noProof/>
                 <w:webHidden/>
               </w:rPr>
-              <w:instrText xml:space="preserve"> PAGEREF _Toc222254850 \h </w:instrText>
+              <w:instrText xml:space="preserve"> PAGEREF _Toc222256502 \h </w:instrText>
             </w:r>
             <w:r>
               <w:rPr>
@@ -3697,7 +3697,7 @@
               <w14:ligatures w14:val="standardContextual"/>
             </w:rPr>
           </w:pPr>
-          <w:hyperlink w:anchor="_Toc222254851" w:history="1">
+          <w:hyperlink w:anchor="_Toc222256503" w:history="1">
             <w:r>
               <w:rPr>
                 <w:rStyle w:val="Hyperlink"/>
@@ -3742,7 +3742,7 @@
                 <w:noProof/>
                 <w:webHidden/>
               </w:rPr>
-              <w:instrText xml:space="preserve"> PAGEREF _Toc222254851 \h </w:instrText>
+              <w:instrText xml:space="preserve"> PAGEREF _Toc222256503 \h </w:instrText>
             </w:r>
             <w:r>
               <w:rPr>
@@ -3785,7 +3785,7 @@
               <w14:ligatures w14:val="standardContextual"/>
             </w:rPr>
           </w:pPr>
-          <w:hyperlink w:anchor="_Toc222254852" w:history="1">
+          <w:hyperlink w:anchor="_Toc222256504" w:history="1">
             <w:r>
               <w:rPr>
                 <w:rStyle w:val="Hyperlink"/>
@@ -3830,7 +3830,7 @@
                 <w:noProof/>
                 <w:webHidden/>
               </w:rPr>
-              <w:instrText xml:space="preserve"> PAGEREF _Toc222254852 \h </w:instrText>
+              <w:instrText xml:space="preserve"> PAGEREF _Toc222256504 \h </w:instrText>
             </w:r>
             <w:r>
               <w:rPr>
@@ -3873,7 +3873,7 @@
               <w14:ligatures w14:val="standardContextual"/>
             </w:rPr>
           </w:pPr>
-          <w:hyperlink w:anchor="_Toc222254853" w:history="1">
+          <w:hyperlink w:anchor="_Toc222256505" w:history="1">
             <w:r>
               <w:rPr>
                 <w:rStyle w:val="Hyperlink"/>
@@ -3918,7 +3918,7 @@
                 <w:noProof/>
                 <w:webHidden/>
               </w:rPr>
-              <w:instrText xml:space="preserve"> PAGEREF _Toc222254853 \h </w:instrText>
+              <w:instrText xml:space="preserve"> PAGEREF _Toc222256505 \h </w:instrText>
             </w:r>
             <w:r>
               <w:rPr>
@@ -3961,7 +3961,7 @@
               <w14:ligatures w14:val="standardContextual"/>
             </w:rPr>
           </w:pPr>
-          <w:hyperlink w:anchor="_Toc222254854" w:history="1">
+          <w:hyperlink w:anchor="_Toc222256506" w:history="1">
             <w:r>
               <w:rPr>
                 <w:rStyle w:val="Hyperlink"/>
@@ -4006,7 +4006,7 @@
                 <w:noProof/>
                 <w:webHidden/>
               </w:rPr>
-              <w:instrText xml:space="preserve"> PAGEREF _Toc222254854 \h </w:instrText>
+              <w:instrText xml:space="preserve"> PAGEREF _Toc222256506 \h </w:instrText>
             </w:r>
             <w:r>
               <w:rPr>
@@ -4049,7 +4049,7 @@
               <w14:ligatures w14:val="standardContextual"/>
             </w:rPr>
           </w:pPr>
-          <w:hyperlink w:anchor="_Toc222254855" w:history="1">
+          <w:hyperlink w:anchor="_Toc222256507" w:history="1">
             <w:r>
               <w:rPr>
                 <w:rStyle w:val="Hyperlink"/>
@@ -4094,7 +4094,7 @@
                 <w:noProof/>
                 <w:webHidden/>
               </w:rPr>
-              <w:instrText xml:space="preserve"> PAGEREF _Toc222254855 \h </w:instrText>
+              <w:instrText xml:space="preserve"> PAGEREF _Toc222256507 \h </w:instrText>
             </w:r>
             <w:r>
               <w:rPr>
@@ -4137,7 +4137,7 @@
               <w14:ligatures w14:val="standardContextual"/>
             </w:rPr>
           </w:pPr>
-          <w:hyperlink w:anchor="_Toc222254856" w:history="1">
+          <w:hyperlink w:anchor="_Toc222256508" w:history="1">
             <w:r>
               <w:rPr>
                 <w:rStyle w:val="Hyperlink"/>
@@ -4182,7 +4182,7 @@
                 <w:noProof/>
                 <w:webHidden/>
               </w:rPr>
-              <w:instrText xml:space="preserve"> PAGEREF _Toc222254856 \h </w:instrText>
+              <w:instrText xml:space="preserve"> PAGEREF _Toc222256508 \h </w:instrText>
             </w:r>
             <w:r>
               <w:rPr>
@@ -4225,7 +4225,7 @@
               <w14:ligatures w14:val="standardContextual"/>
             </w:rPr>
           </w:pPr>
-          <w:hyperlink w:anchor="_Toc222254857" w:history="1">
+          <w:hyperlink w:anchor="_Toc222256509" w:history="1">
             <w:r>
               <w:rPr>
                 <w:rStyle w:val="Hyperlink"/>
@@ -4270,7 +4270,7 @@
                 <w:noProof/>
                 <w:webHidden/>
               </w:rPr>
-              <w:instrText xml:space="preserve"> PAGEREF _Toc222254857 \h </w:instrText>
+              <w:instrText xml:space="preserve"> PAGEREF _Toc222256509 \h </w:instrText>
             </w:r>
             <w:r>
               <w:rPr>
@@ -4313,7 +4313,7 @@
               <w14:ligatures w14:val="standardContextual"/>
             </w:rPr>
           </w:pPr>
-          <w:hyperlink w:anchor="_Toc222254858" w:history="1">
+          <w:hyperlink w:anchor="_Toc222256510" w:history="1">
             <w:r>
               <w:rPr>
                 <w:rStyle w:val="Hyperlink"/>
@@ -4358,7 +4358,7 @@
                 <w:noProof/>
                 <w:webHidden/>
               </w:rPr>
-              <w:instrText xml:space="preserve"> PAGEREF _Toc222254858 \h </w:instrText>
+              <w:instrText xml:space="preserve"> PAGEREF _Toc222256510 \h </w:instrText>
             </w:r>
             <w:r>
               <w:rPr>
@@ -4401,7 +4401,7 @@
               <w14:ligatures w14:val="standardContextual"/>
             </w:rPr>
           </w:pPr>
-          <w:hyperlink w:anchor="_Toc222254859" w:history="1">
+          <w:hyperlink w:anchor="_Toc222256511" w:history="1">
             <w:r>
               <w:rPr>
                 <w:rStyle w:val="Hyperlink"/>
@@ -4446,7 +4446,7 @@
                 <w:noProof/>
                 <w:webHidden/>
               </w:rPr>
-              <w:instrText xml:space="preserve"> PAGEREF _Toc222254859 \h </w:instrText>
+              <w:instrText xml:space="preserve"> PAGEREF _Toc222256511 \h </w:instrText>
             </w:r>
             <w:r>
               <w:rPr>
@@ -4490,7 +4490,7 @@
               <w14:ligatures w14:val="standardContextual"/>
             </w:rPr>
           </w:pPr>
-          <w:hyperlink w:anchor="_Toc222254860" w:history="1">
+          <w:hyperlink w:anchor="_Toc222256512" w:history="1">
             <w:r>
               <w:rPr>
                 <w:rStyle w:val="Hyperlink"/>
@@ -4536,7 +4536,7 @@
                 <w:noProof/>
                 <w:webHidden/>
               </w:rPr>
-              <w:instrText xml:space="preserve"> PAGEREF _Toc222254860 \h </w:instrText>
+              <w:instrText xml:space="preserve"> PAGEREF _Toc222256512 \h </w:instrText>
             </w:r>
             <w:r>
               <w:rPr>
@@ -4579,7 +4579,7 @@
               <w14:ligatures w14:val="standardContextual"/>
             </w:rPr>
           </w:pPr>
-          <w:hyperlink w:anchor="_Toc222254861" w:history="1">
+          <w:hyperlink w:anchor="_Toc222256513" w:history="1">
             <w:r>
               <w:rPr>
                 <w:rStyle w:val="Hyperlink"/>
@@ -4624,7 +4624,7 @@
                 <w:noProof/>
                 <w:webHidden/>
               </w:rPr>
-              <w:instrText xml:space="preserve"> PAGEREF _Toc222254861 \h </w:instrText>
+              <w:instrText xml:space="preserve"> PAGEREF _Toc222256513 \h </w:instrText>
             </w:r>
             <w:r>
               <w:rPr>
@@ -4667,7 +4667,7 @@
               <w14:ligatures w14:val="standardContextual"/>
             </w:rPr>
           </w:pPr>
-          <w:hyperlink w:anchor="_Toc222254862" w:history="1">
+          <w:hyperlink w:anchor="_Toc222256514" w:history="1">
             <w:r>
               <w:rPr>
                 <w:rStyle w:val="Hyperlink"/>
@@ -4712,7 +4712,7 @@
                 <w:noProof/>
                 <w:webHidden/>
               </w:rPr>
-              <w:instrText xml:space="preserve"> PAGEREF _Toc222254862 \h </w:instrText>
+              <w:instrText xml:space="preserve"> PAGEREF _Toc222256514 \h </w:instrText>
             </w:r>
             <w:r>
               <w:rPr>
@@ -4755,7 +4755,7 @@
               <w14:ligatures w14:val="standardContextual"/>
             </w:rPr>
           </w:pPr>
-          <w:hyperlink w:anchor="_Toc222254863" w:history="1">
+          <w:hyperlink w:anchor="_Toc222256515" w:history="1">
             <w:r>
               <w:rPr>
                 <w:rStyle w:val="Hyperlink"/>
@@ -4800,7 +4800,7 @@
                 <w:noProof/>
                 <w:webHidden/>
               </w:rPr>
-              <w:instrText xml:space="preserve"> PAGEREF _Toc222254863 \h </w:instrText>
+              <w:instrText xml:space="preserve"> PAGEREF _Toc222256515 \h </w:instrText>
             </w:r>
             <w:r>
               <w:rPr>
@@ -4843,7 +4843,7 @@
               <w14:ligatures w14:val="standardContextual"/>
             </w:rPr>
           </w:pPr>
-          <w:hyperlink w:anchor="_Toc222254864" w:history="1">
+          <w:hyperlink w:anchor="_Toc222256516" w:history="1">
             <w:r>
               <w:rPr>
                 <w:rStyle w:val="Hyperlink"/>
@@ -4888,7 +4888,7 @@
                 <w:noProof/>
                 <w:webHidden/>
               </w:rPr>
-              <w:instrText xml:space="preserve"> PAGEREF _Toc222254864 \h </w:instrText>
+              <w:instrText xml:space="preserve"> PAGEREF _Toc222256516 \h </w:instrText>
             </w:r>
             <w:r>
               <w:rPr>
@@ -4931,7 +4931,7 @@
               <w14:ligatures w14:val="standardContextual"/>
             </w:rPr>
           </w:pPr>
-          <w:hyperlink w:anchor="_Toc222254865" w:history="1">
+          <w:hyperlink w:anchor="_Toc222256517" w:history="1">
             <w:r>
               <w:rPr>
                 <w:rStyle w:val="Hyperlink"/>
@@ -4976,7 +4976,7 @@
                 <w:noProof/>
                 <w:webHidden/>
               </w:rPr>
-              <w:instrText xml:space="preserve"> PAGEREF _Toc222254865 \h </w:instrText>
+              <w:instrText xml:space="preserve"> PAGEREF _Toc222256517 \h </w:instrText>
             </w:r>
             <w:r>
               <w:rPr>
@@ -5020,7 +5020,7 @@
               <w14:ligatures w14:val="standardContextual"/>
             </w:rPr>
           </w:pPr>
-          <w:hyperlink w:anchor="_Toc222254866" w:history="1">
+          <w:hyperlink w:anchor="_Toc222256518" w:history="1">
             <w:r>
               <w:rPr>
                 <w:rStyle w:val="Hyperlink"/>
@@ -5066,7 +5066,7 @@
                 <w:noProof/>
                 <w:webHidden/>
               </w:rPr>
-              <w:instrText xml:space="preserve"> PAGEREF _Toc222254866 \h </w:instrText>
+              <w:instrText xml:space="preserve"> PAGEREF _Toc222256518 \h </w:instrText>
             </w:r>
             <w:r>
               <w:rPr>
@@ -5110,7 +5110,7 @@
               <w14:ligatures w14:val="standardContextual"/>
             </w:rPr>
           </w:pPr>
-          <w:hyperlink w:anchor="_Toc222254867" w:history="1">
+          <w:hyperlink w:anchor="_Toc222256519" w:history="1">
             <w:r>
               <w:rPr>
                 <w:rStyle w:val="Hyperlink"/>
@@ -5135,7 +5135,7 @@
                 <w:rStyle w:val="Hyperlink"/>
                 <w:noProof/>
               </w:rPr>
-              <w:t>Input requirements and operational best practices</w:t>
+              <w:t>Inputs Naming Convention</w:t>
             </w:r>
             <w:r>
               <w:rPr>
@@ -5156,7 +5156,7 @@
                 <w:noProof/>
                 <w:webHidden/>
               </w:rPr>
-              <w:instrText xml:space="preserve"> PAGEREF _Toc222254867 \h </w:instrText>
+              <w:instrText xml:space="preserve"> PAGEREF _Toc222256519 \h </w:instrText>
             </w:r>
             <w:r>
               <w:rPr>
@@ -5200,7 +5200,7 @@
               <w14:ligatures w14:val="standardContextual"/>
             </w:rPr>
           </w:pPr>
-          <w:hyperlink w:anchor="_Toc222254868" w:history="1">
+          <w:hyperlink w:anchor="_Toc222256520" w:history="1">
             <w:r>
               <w:rPr>
                 <w:rStyle w:val="Hyperlink"/>
@@ -5225,6 +5225,96 @@
                 <w:rStyle w:val="Hyperlink"/>
                 <w:noProof/>
               </w:rPr>
+              <w:t>Operational Best Practices</w:t>
+            </w:r>
+            <w:r>
+              <w:rPr>
+                <w:noProof/>
+                <w:webHidden/>
+              </w:rPr>
+              <w:tab/>
+            </w:r>
+            <w:r>
+              <w:rPr>
+                <w:noProof/>
+                <w:webHidden/>
+              </w:rPr>
+              <w:fldChar w:fldCharType="begin"/>
+            </w:r>
+            <w:r>
+              <w:rPr>
+                <w:noProof/>
+                <w:webHidden/>
+              </w:rPr>
+              <w:instrText xml:space="preserve"> PAGEREF _Toc222256520 \h </w:instrText>
+            </w:r>
+            <w:r>
+              <w:rPr>
+                <w:noProof/>
+                <w:webHidden/>
+              </w:rPr>
+            </w:r>
+            <w:r>
+              <w:rPr>
+                <w:noProof/>
+                <w:webHidden/>
+              </w:rPr>
+              <w:fldChar w:fldCharType="separate"/>
+            </w:r>
+            <w:r>
+              <w:rPr>
+                <w:noProof/>
+                <w:webHidden/>
+              </w:rPr>
+              <w:t>35</w:t>
+            </w:r>
+            <w:r>
+              <w:rPr>
+                <w:noProof/>
+                <w:webHidden/>
+              </w:rPr>
+              <w:fldChar w:fldCharType="end"/>
+            </w:r>
+          </w:hyperlink>
+        </w:p>
+        <w:p>
+          <w:pPr>
+            <w:pStyle w:val="TOC1"/>
+            <w:rPr>
+              <w:rFonts w:asciiTheme="minorHAnsi" w:eastAsiaTheme="minorEastAsia" w:hAnsiTheme="minorHAnsi" w:cstheme="minorBidi"/>
+              <w:b w:val="0"/>
+              <w:noProof/>
+              <w:kern w:val="2"/>
+              <w:sz w:val="24"/>
+              <w:szCs w:val="24"/>
+              <w14:ligatures w14:val="standardContextual"/>
+            </w:rPr>
+          </w:pPr>
+          <w:hyperlink w:anchor="_Toc222256521" w:history="1">
+            <w:r>
+              <w:rPr>
+                <w:rStyle w:val="Hyperlink"/>
+                <w:noProof/>
+              </w:rPr>
+              <w:t>10</w:t>
+            </w:r>
+            <w:r>
+              <w:rPr>
+                <w:rFonts w:asciiTheme="minorHAnsi" w:eastAsiaTheme="minorEastAsia" w:hAnsiTheme="minorHAnsi" w:cstheme="minorBidi"/>
+                <w:b w:val="0"/>
+                <w:noProof/>
+                <w:kern w:val="2"/>
+                <w:sz w:val="24"/>
+                <w:szCs w:val="24"/>
+                <w14:ligatures w14:val="standardContextual"/>
+              </w:rPr>
+              <w:tab/>
+            </w:r>
+            <w:r>
+              <w:rPr>
+                <w:rStyle w:val="Hyperlink"/>
+                <w:noProof/>
+              </w:rPr>
               <w:t>Known limitations and considerations</w:t>
             </w:r>
             <w:r>
@@ -5246,7 +5336,7 @@
                 <w:noProof/>
                 <w:webHidden/>
               </w:rPr>
-              <w:instrText xml:space="preserve"> PAGEREF _Toc222254868 \h </w:instrText>
+              <w:instrText xml:space="preserve"> PAGEREF _Toc222256521 \h </w:instrText>
             </w:r>
             <w:r>
               <w:rPr>
@@ -5266,7 +5356,7 @@
                 <w:noProof/>
                 <w:webHidden/>
               </w:rPr>
-              <w:t>35</w:t>
+              <w:t>36</w:t>
             </w:r>
             <w:r>
               <w:rPr>
@@ -5530,7 +5620,7 @@
       <w:pPr>
         <w:pStyle w:val="Heading1"/>
       </w:pPr>
-      <w:bookmarkStart w:id="6" w:name="_Toc222254811"/>
+      <w:bookmarkStart w:id="6" w:name="_Toc222256463"/>
       <w:r>
         <w:t>Tool overview</w:t>
       </w:r>
@@ -5633,7 +5723,7 @@
       <w:pPr>
         <w:pStyle w:val="Heading1"/>
       </w:pPr>
-      <w:bookmarkStart w:id="7" w:name="_Toc222254812"/>
+      <w:bookmarkStart w:id="7" w:name="_Toc222256464"/>
       <w:r>
         <w:lastRenderedPageBreak/>
         <w:t>Repository technical architecture</w:t>
@@ -5644,7 +5734,7 @@
       <w:pPr>
         <w:pStyle w:val="Heading2"/>
       </w:pPr>
-      <w:bookmarkStart w:id="8" w:name="_Toc222254813"/>
+      <w:bookmarkStart w:id="8" w:name="_Toc222256465"/>
       <w:r>
         <w:t>Main files</w:t>
       </w:r>
@@ -5654,7 +5744,7 @@
       <w:pPr>
         <w:pStyle w:val="Heading3"/>
       </w:pPr>
-      <w:bookmarkStart w:id="9" w:name="_Toc222254814"/>
+      <w:bookmarkStart w:id="9" w:name="_Toc222256466"/>
       <w:r>
         <w:t>Orchestration core</w:t>
       </w:r>
@@ -5672,7 +5762,7 @@
       <w:pPr>
         <w:pStyle w:val="Heading3"/>
       </w:pPr>
-      <w:bookmarkStart w:id="10" w:name="_Toc222254815"/>
+      <w:bookmarkStart w:id="10" w:name="_Toc222256467"/>
       <w:r>
         <w:t>Main modules files</w:t>
       </w:r>
@@ -5722,7 +5812,7 @@
       <w:pPr>
         <w:pStyle w:val="Heading3"/>
       </w:pPr>
-      <w:bookmarkStart w:id="11" w:name="_Toc222254816"/>
+      <w:bookmarkStart w:id="11" w:name="_Toc222256468"/>
       <w:r>
         <w:t>Common layer and utilities</w:t>
       </w:r>
@@ -5753,7 +5843,7 @@
       <w:pPr>
         <w:pStyle w:val="Heading1"/>
       </w:pPr>
-      <w:bookmarkStart w:id="12" w:name="_Toc222254817"/>
+      <w:bookmarkStart w:id="12" w:name="_Toc222256469"/>
       <w:r>
         <w:lastRenderedPageBreak/>
         <w:t>Inputs, outputs, and content per module</w:t>
@@ -5764,7 +5854,7 @@
       <w:pPr>
         <w:pStyle w:val="Heading2"/>
       </w:pPr>
-      <w:bookmarkStart w:id="13" w:name="_Toc222254818"/>
+      <w:bookmarkStart w:id="13" w:name="_Toc222256470"/>
       <w:r>
         <w:t>Module 0 — Update Network Frequencies</w:t>
       </w:r>
@@ -5774,7 +5864,7 @@
       <w:pPr>
         <w:pStyle w:val="Heading3"/>
       </w:pPr>
-      <w:bookmarkStart w:id="14" w:name="_Toc222254819"/>
+      <w:bookmarkStart w:id="14" w:name="_Toc222256471"/>
       <w:r>
         <w:t>Input</w:t>
       </w:r>
@@ -5800,7 +5890,7 @@
       <w:pPr>
         <w:pStyle w:val="Heading3"/>
       </w:pPr>
-      <w:bookmarkStart w:id="15" w:name="_Toc222254820"/>
+      <w:bookmarkStart w:id="15" w:name="_Toc222256472"/>
       <w:r>
         <w:t>Process</w:t>
       </w:r>
@@ -5842,7 +5932,7 @@
       <w:pPr>
         <w:pStyle w:val="Heading3"/>
       </w:pPr>
-      <w:bookmarkStart w:id="16" w:name="_Toc222254821"/>
+      <w:bookmarkStart w:id="16" w:name="_Toc222256473"/>
       <w:r>
         <w:t>Output</w:t>
       </w:r>
@@ -5868,7 +5958,7 @@
       <w:pPr>
         <w:pStyle w:val="Heading3"/>
       </w:pPr>
-      <w:bookmarkStart w:id="17" w:name="_Toc222254822"/>
+      <w:bookmarkStart w:id="17" w:name="_Toc222256474"/>
       <w:r>
         <w:t>Detailed implementation notes</w:t>
       </w:r>
@@ -5927,7 +6017,7 @@
       <w:pPr>
         <w:pStyle w:val="Heading3"/>
       </w:pPr>
-      <w:bookmarkStart w:id="18" w:name="_Toc222254823"/>
+      <w:bookmarkStart w:id="18" w:name="_Toc222256475"/>
       <w:r>
         <w:t>Impact on GUI and Web Interface</w:t>
       </w:r>
@@ -5974,7 +6064,7 @@
       <w:pPr>
         <w:pStyle w:val="Heading2"/>
       </w:pPr>
-      <w:bookmarkStart w:id="19" w:name="_Toc222254824"/>
+      <w:bookmarkStart w:id="19" w:name="_Toc222256476"/>
       <w:r>
         <w:t>Module 1 — Configuration Audit &amp; Logs Parser</w:t>
       </w:r>
@@ -5984,7 +6074,7 @@
       <w:pPr>
         <w:pStyle w:val="Heading3"/>
       </w:pPr>
-      <w:bookmarkStart w:id="20" w:name="_Toc222254825"/>
+      <w:bookmarkStart w:id="20" w:name="_Toc222256477"/>
       <w:r>
         <w:t>Inputs</w:t>
       </w:r>
@@ -6082,7 +6172,7 @@
       <w:pPr>
         <w:pStyle w:val="Heading3"/>
       </w:pPr>
-      <w:bookmarkStart w:id="21" w:name="_Toc222254826"/>
+      <w:bookmarkStart w:id="21" w:name="_Toc222256478"/>
       <w:r>
         <w:t>Process</w:t>
       </w:r>
@@ -6140,7 +6230,7 @@
       <w:pPr>
         <w:pStyle w:val="Heading3"/>
       </w:pPr>
-      <w:bookmarkStart w:id="22" w:name="_Toc222254827"/>
+      <w:bookmarkStart w:id="22" w:name="_Toc222256479"/>
       <w:r>
         <w:t>Outputs</w:t>
       </w:r>
@@ -6215,7 +6305,7 @@
       <w:pPr>
         <w:pStyle w:val="Heading3"/>
       </w:pPr>
-      <w:bookmarkStart w:id="23" w:name="_Toc222254828"/>
+      <w:bookmarkStart w:id="23" w:name="_Toc222256480"/>
       <w:r>
         <w:t>Main semantic content</w:t>
       </w:r>
@@ -6271,7 +6361,7 @@
       <w:pPr>
         <w:pStyle w:val="Heading2"/>
       </w:pPr>
-      <w:bookmarkStart w:id="24" w:name="_Toc222254829"/>
+      <w:bookmarkStart w:id="24" w:name="_Toc222256481"/>
       <w:r>
         <w:t>Module 2 — Consistency Check (Pre/Post)</w:t>
       </w:r>
@@ -6281,7 +6371,7 @@
       <w:pPr>
         <w:pStyle w:val="Heading3"/>
       </w:pPr>
-      <w:bookmarkStart w:id="25" w:name="_Toc222254830"/>
+      <w:bookmarkStart w:id="25" w:name="_Toc222256482"/>
       <w:r>
         <w:t>Inputs</w:t>
       </w:r>
@@ -6323,7 +6413,7 @@
       <w:pPr>
         <w:pStyle w:val="Heading3"/>
       </w:pPr>
-      <w:bookmarkStart w:id="26" w:name="_Toc222254831"/>
+      <w:bookmarkStart w:id="26" w:name="_Toc222256483"/>
       <w:r>
         <w:t>Process</w:t>
       </w:r>
@@ -6414,7 +6504,7 @@
       <w:pPr>
         <w:pStyle w:val="Heading3"/>
       </w:pPr>
-      <w:bookmarkStart w:id="27" w:name="_Toc222254832"/>
+      <w:bookmarkStart w:id="27" w:name="_Toc222256484"/>
       <w:r>
         <w:t>Outputs</w:t>
       </w:r>
@@ -6496,7 +6586,7 @@
       <w:pPr>
         <w:pStyle w:val="Heading2"/>
       </w:pPr>
-      <w:bookmarkStart w:id="28" w:name="_Toc222254833"/>
+      <w:bookmarkStart w:id="28" w:name="_Toc222256485"/>
       <w:r>
         <w:t>Module 3 — Consistency Check Bulk</w:t>
       </w:r>
@@ -6506,7 +6596,7 @@
       <w:pPr>
         <w:pStyle w:val="Heading3"/>
       </w:pPr>
-      <w:bookmarkStart w:id="29" w:name="_Toc222254834"/>
+      <w:bookmarkStart w:id="29" w:name="_Toc222256486"/>
       <w:r>
         <w:t>Inputs</w:t>
       </w:r>
@@ -6524,7 +6614,7 @@
       <w:pPr>
         <w:pStyle w:val="Heading3"/>
       </w:pPr>
-      <w:bookmarkStart w:id="30" w:name="_Toc222254835"/>
+      <w:bookmarkStart w:id="30" w:name="_Toc222256487"/>
       <w:r>
         <w:t>Process</w:t>
       </w:r>
@@ -6558,7 +6648,7 @@
       <w:pPr>
         <w:pStyle w:val="Heading3"/>
       </w:pPr>
-      <w:bookmarkStart w:id="31" w:name="_Toc222254836"/>
+      <w:bookmarkStart w:id="31" w:name="_Toc222256488"/>
       <w:r>
         <w:t>Outputs</w:t>
       </w:r>
@@ -6584,7 +6674,7 @@
       <w:pPr>
         <w:pStyle w:val="Heading2"/>
       </w:pPr>
-      <w:bookmarkStart w:id="32" w:name="_Toc222254837"/>
+      <w:bookmarkStart w:id="32" w:name="_Toc222256489"/>
       <w:r>
         <w:lastRenderedPageBreak/>
         <w:t>Module 4 — Final Clean-Up</w:t>
@@ -6595,7 +6685,7 @@
       <w:pPr>
         <w:pStyle w:val="Heading3"/>
       </w:pPr>
-      <w:bookmarkStart w:id="33" w:name="_Toc222254838"/>
+      <w:bookmarkStart w:id="33" w:name="_Toc222256490"/>
       <w:r>
         <w:t>Inputs</w:t>
       </w:r>
@@ -6613,7 +6703,7 @@
       <w:pPr>
         <w:pStyle w:val="Heading3"/>
       </w:pPr>
-      <w:bookmarkStart w:id="34" w:name="_Toc222254839"/>
+      <w:bookmarkStart w:id="34" w:name="_Toc222256491"/>
       <w:r>
         <w:t>Process</w:t>
       </w:r>
@@ -6631,7 +6721,7 @@
       <w:pPr>
         <w:pStyle w:val="Heading3"/>
       </w:pPr>
-      <w:bookmarkStart w:id="35" w:name="_Toc222254840"/>
+      <w:bookmarkStart w:id="35" w:name="_Toc222256492"/>
       <w:r>
         <w:t>Outputs</w:t>
       </w:r>
@@ -6654,7 +6744,7 @@
       <w:pPr>
         <w:pStyle w:val="Heading1"/>
       </w:pPr>
-      <w:bookmarkStart w:id="36" w:name="_Toc222254841"/>
+      <w:bookmarkStart w:id="36" w:name="_Toc222256493"/>
       <w:r>
         <w:lastRenderedPageBreak/>
         <w:t>Execution Modes and Versioning</w:t>
@@ -6724,7 +6814,7 @@
       <w:pPr>
         <w:pStyle w:val="Heading1"/>
       </w:pPr>
-      <w:bookmarkStart w:id="37" w:name="_Toc222254842"/>
+      <w:bookmarkStart w:id="37" w:name="_Toc222256494"/>
       <w:r>
         <w:lastRenderedPageBreak/>
         <w:t>Configuration Audit module in detail</w:t>
@@ -6735,7 +6825,7 @@
       <w:pPr>
         <w:pStyle w:val="Heading2"/>
       </w:pPr>
-      <w:bookmarkStart w:id="38" w:name="_Toc222254843"/>
+      <w:bookmarkStart w:id="38" w:name="_Toc222256495"/>
       <w:r>
         <w:t>SummaryAudit checks philosophy</w:t>
       </w:r>
@@ -6774,7 +6864,7 @@
       <w:pPr>
         <w:pStyle w:val="Heading2"/>
       </w:pPr>
-      <w:bookmarkStart w:id="39" w:name="_Toc222254844"/>
+      <w:bookmarkStart w:id="39" w:name="_Toc222256496"/>
       <w:r>
         <w:t>Operational meaning of SummaryAudit rows</w:t>
       </w:r>
@@ -6878,7 +6968,7 @@
       <w:pPr>
         <w:pStyle w:val="Heading2"/>
       </w:pPr>
-      <w:bookmarkStart w:id="40" w:name="_Toc222254845"/>
+      <w:bookmarkStart w:id="40" w:name="_Toc222256497"/>
       <w:r>
         <w:t>SummaryAudit checks catalog</w:t>
       </w:r>
@@ -6888,7 +6978,7 @@
       <w:pPr>
         <w:pStyle w:val="Heading2"/>
       </w:pPr>
-      <w:bookmarkStart w:id="41" w:name="_Toc222254846"/>
+      <w:bookmarkStart w:id="41" w:name="_Toc222256498"/>
       <w:r>
         <w:t>MeContext Audit</w:t>
       </w:r>
@@ -7124,7 +7214,7 @@
       <w:pPr>
         <w:pStyle w:val="Heading2"/>
       </w:pPr>
-      <w:bookmarkStart w:id="42" w:name="_Toc222254847"/>
+      <w:bookmarkStart w:id="42" w:name="_Toc222256499"/>
       <w:r>
         <w:t>NR Frequency Audit / NR Frequency Inconsistencies</w:t>
       </w:r>
@@ -8699,7 +8789,7 @@
       <w:pPr>
         <w:pStyle w:val="Heading2"/>
       </w:pPr>
-      <w:bookmarkStart w:id="43" w:name="_Toc222254848"/>
+      <w:bookmarkStart w:id="43" w:name="_Toc222256500"/>
       <w:r>
         <w:t>LTE Frequency Audit / LTE Frequency Inconsistencies</w:t>
       </w:r>
@@ -9613,7 +9703,7 @@
       <w:pPr>
         <w:pStyle w:val="Heading2"/>
       </w:pPr>
-      <w:bookmarkStart w:id="44" w:name="_Toc222254849"/>
+      <w:bookmarkStart w:id="44" w:name="_Toc222256501"/>
       <w:r>
         <w:t>Termpoint Audit / Termpoint Inconsistencies</w:t>
       </w:r>
@@ -10082,7 +10172,7 @@
       <w:pPr>
         <w:pStyle w:val="Heading2"/>
       </w:pPr>
-      <w:bookmarkStart w:id="45" w:name="_Toc222254850"/>
+      <w:bookmarkStart w:id="45" w:name="_Toc222256502"/>
       <w:r>
         <w:t>ENDC Audit / ENDC Inconsistencies</w:t>
       </w:r>
@@ -10852,7 +10942,7 @@
       <w:pPr>
         <w:pStyle w:val="Heading2"/>
       </w:pPr>
-      <w:bookmarkStart w:id="46" w:name="_Toc222254851"/>
+      <w:bookmarkStart w:id="46" w:name="_Toc222256503"/>
       <w:r>
         <w:t>Cardinalities Audit / Inconsistencies</w:t>
       </w:r>
@@ -11391,7 +11481,7 @@
       <w:pPr>
         <w:pStyle w:val="Heading2"/>
       </w:pPr>
-      <w:bookmarkStart w:id="47" w:name="_Toc222254852"/>
+      <w:bookmarkStart w:id="47" w:name="_Toc222256504"/>
       <w:r>
         <w:lastRenderedPageBreak/>
         <w:t>Profiles Audit (if enabled)</w:t>
@@ -13350,7 +13440,7 @@
       <w:pPr>
         <w:pStyle w:val="Heading2"/>
       </w:pPr>
-      <w:bookmarkStart w:id="48" w:name="_Toc222254853"/>
+      <w:bookmarkStart w:id="48" w:name="_Toc222256505"/>
       <w:r>
         <w:t>Detailed check execution order and gating rules</w:t>
       </w:r>
@@ -13505,7 +13595,7 @@
       <w:pPr>
         <w:pStyle w:val="Heading2"/>
       </w:pPr>
-      <w:bookmarkStart w:id="49" w:name="_Toc222254854"/>
+      <w:bookmarkStart w:id="49" w:name="_Toc222256506"/>
       <w:r>
         <w:t>Additional columns injected into parsed MO sheets</w:t>
       </w:r>
@@ -13520,7 +13610,7 @@
       <w:pPr>
         <w:pStyle w:val="Heading3"/>
       </w:pPr>
-      <w:bookmarkStart w:id="50" w:name="_Toc222254855"/>
+      <w:bookmarkStart w:id="50" w:name="_Toc222256507"/>
       <w:r>
         <w:t>"MeContext" enrichment (main planning helper)</w:t>
       </w:r>
@@ -13694,7 +13784,7 @@
       <w:pPr>
         <w:pStyle w:val="Heading3"/>
       </w:pPr>
-      <w:bookmarkStart w:id="51" w:name="_Toc222254856"/>
+      <w:bookmarkStart w:id="51" w:name="_Toc222256508"/>
       <w:r>
         <w:t>"NRCellRelation" and "GUtranCellRelation" enrichment</w:t>
       </w:r>
@@ -13741,7 +13831,7 @@
       <w:pPr>
         <w:pStyle w:val="Heading3"/>
       </w:pPr>
-      <w:bookmarkStart w:id="52" w:name="_Toc222254857"/>
+      <w:bookmarkStart w:id="52" w:name="_Toc222256509"/>
       <w:r>
         <w:t>"ExternalNRCellCU" and "ExternalGUtranCell" enrichment</w:t>
       </w:r>
@@ -13775,7 +13865,7 @@
       <w:pPr>
         <w:pStyle w:val="Heading3"/>
       </w:pPr>
-      <w:bookmarkStart w:id="53" w:name="_Toc222254858"/>
+      <w:bookmarkStart w:id="53" w:name="_Toc222256510"/>
       <w:r>
         <w:t>"TermPointToGNodeB" / "TermPointToGNB" enrichment</w:t>
       </w:r>
@@ -13801,7 +13891,7 @@
       <w:pPr>
         <w:pStyle w:val="Heading2"/>
       </w:pPr>
-      <w:bookmarkStart w:id="54" w:name="_Toc222254859"/>
+      <w:bookmarkStart w:id="54" w:name="_Toc222256511"/>
       <w:r>
         <w:t>Key SummaryAudit checks by source table (implementation-level)</w:t>
       </w:r>
@@ -14208,7 +14298,7 @@
       <w:pPr>
         <w:pStyle w:val="Heading1"/>
       </w:pPr>
-      <w:bookmarkStart w:id="55" w:name="_Toc222254860"/>
+      <w:bookmarkStart w:id="55" w:name="_Toc222256512"/>
       <w:r>
         <w:lastRenderedPageBreak/>
         <w:t>Consistency Check module in detail</w:t>
@@ -14219,7 +14309,7 @@
       <w:pPr>
         <w:pStyle w:val="Heading2"/>
       </w:pPr>
-      <w:bookmarkStart w:id="56" w:name="_Toc222254861"/>
+      <w:bookmarkStart w:id="56" w:name="_Toc222256513"/>
       <w:r>
         <w:t>Filtering by non-retuned nodes</w:t>
       </w:r>
@@ -14234,7 +14324,7 @@
       <w:pPr>
         <w:pStyle w:val="Heading2"/>
       </w:pPr>
-      <w:bookmarkStart w:id="57" w:name="_Toc222254862"/>
+      <w:bookmarkStart w:id="57" w:name="_Toc222256514"/>
       <w:r>
         <w:t>How it detects parameter discrepancies</w:t>
       </w:r>
@@ -14300,7 +14390,7 @@
       <w:pPr>
         <w:pStyle w:val="Heading2"/>
       </w:pPr>
-      <w:bookmarkStart w:id="58" w:name="_Toc222254863"/>
+      <w:bookmarkStart w:id="58" w:name="_Toc222256515"/>
       <w:r>
         <w:t>How it detects frequency discrepancies</w:t>
       </w:r>
@@ -14367,7 +14457,7 @@
       <w:pPr>
         <w:pStyle w:val="Heading2"/>
       </w:pPr>
-      <w:bookmarkStart w:id="59" w:name="_Toc222254864"/>
+      <w:bookmarkStart w:id="59" w:name="_Toc222256516"/>
       <w:r>
         <w:t>How it detects neighbor discrepancies</w:t>
       </w:r>
@@ -14424,7 +14514,7 @@
       <w:pPr>
         <w:pStyle w:val="Heading2"/>
       </w:pPr>
-      <w:bookmarkStart w:id="60" w:name="_Toc222254865"/>
+      <w:bookmarkStart w:id="60" w:name="_Toc222256517"/>
       <w:r>
         <w:lastRenderedPageBreak/>
         <w:t>Content of each ConsistencyChecks output sheet</w:t>
@@ -14580,7 +14670,7 @@
       <w:pPr>
         <w:pStyle w:val="Heading1"/>
       </w:pPr>
-      <w:bookmarkStart w:id="61" w:name="_Toc222254866"/>
+      <w:bookmarkStart w:id="61" w:name="_Toc222256518"/>
       <w:r>
         <w:lastRenderedPageBreak/>
         <w:t>Quick module reference</w:t>
@@ -14937,10 +15027,10 @@
       <w:pPr>
         <w:pStyle w:val="Heading1"/>
       </w:pPr>
-      <w:bookmarkStart w:id="62" w:name="_Toc222254867"/>
+      <w:bookmarkStart w:id="62" w:name="_Toc222256519"/>
       <w:r>
         <w:lastRenderedPageBreak/>
-        <w:t>Input requirements and operational best practices</w:t>
+        <w:t>Inputs Naming Convention</w:t>
       </w:r>
       <w:bookmarkEnd w:id="62"/>
     </w:p>
@@ -14957,7 +15047,13 @@
         <w:pStyle w:val="ListBullet2"/>
       </w:pPr>
       <w:r>
-        <w:t>Recommended naming convention: "&lt;TIMESTAMP&gt;_Step0_&lt;MARKET_ID&gt;_&lt;MARKET_NAME&gt;_&lt;PHASE&gt;"</w:t>
+        <w:t xml:space="preserve">Recommended naming convention for folders and zips: </w:t>
+      </w:r>
+      <w:r>
+        <w:rPr>
+          <w:b/>
+        </w:rPr>
+        <w:t>"&lt;TIMESTAMP&gt;_Step0_&lt;MARKET_ID&gt;_&lt;MARKET_NAME&gt;_&lt;PHASE&gt;"</w:t>
       </w:r>
     </w:p>
     <w:p>
@@ -14965,8 +15061,124 @@
         <w:pStyle w:val="ListBullet2"/>
       </w:pPr>
       <w:r>
-        <w:t>Example: "20260217_0507_Step0_MKT188_Omaha_PostStep1/20260217_0507_Step0_MKT188_Omaha_PostStep1.zip"</w:t>
+        <w:t>Example: "20260217_0500_Step0_Mkt188_Omaha_PreStep1/20260217_0500_Step0_Mkt188_Omaha_PreStep1.zip"</w:t>
       </w:r>
+    </w:p>
+    <w:p/>
+    <w:tbl>
+      <w:tblPr>
+        <w:tblStyle w:val="TableGrid"/>
+        <w:tblW w:w="0" w:type="auto"/>
+        <w:tblLook w:val="04A0" w:firstRow="1" w:lastRow="0" w:firstColumn="1" w:lastColumn="0" w:noHBand="0" w:noVBand="1"/>
+      </w:tblPr>
+      <w:tblGrid>
+        <w:gridCol w:w="819"/>
+        <w:gridCol w:w="7845"/>
+      </w:tblGrid>
+      <w:tr>
+        <w:tc>
+          <w:tcPr>
+            <w:tcW w:w="4337" w:type="dxa"/>
+          </w:tcPr>
+          <w:p>
+            <w:r>
+              <w:rPr>
+                <w:b/>
+                <w:sz w:val="20"/>
+              </w:rPr>
+              <w:t>Naming Convention</w:t>
+            </w:r>
+          </w:p>
+        </w:tc>
+        <w:tc>
+          <w:tcPr>
+            <w:tcW w:w="4337" w:type="dxa"/>
+          </w:tcPr>
+          <w:p>
+            <w:r>
+              <w:rPr>
+                <w:b/>
+                <w:sz w:val="20"/>
+              </w:rPr>
+              <w:t>"&lt;TIMESTAMP&gt;_Step0_&lt;MARKET_ID&gt;_&lt;MARKET_NAME&gt;_&lt;PHASE&gt;/&lt;TIMESTAMP&gt;_Step0_&lt;MARKET_ID&gt;_&lt;MARKET_NAME&gt;_&lt;PHASE&gt;.zip"</w:t>
+            </w:r>
+          </w:p>
+        </w:tc>
+      </w:tr>
+      <w:tr>
+        <w:tc>
+          <w:tcPr>
+            <w:tcW w:w="4337" w:type="dxa"/>
+          </w:tcPr>
+          <w:p>
+            <w:r>
+              <w:rPr>
+                <w:b/>
+                <w:sz w:val="18"/>
+              </w:rPr>
+              <w:t>Example PreStep1</w:t>
+            </w:r>
+          </w:p>
+        </w:tc>
+        <w:tc>
+          <w:tcPr>
+            <w:tcW w:w="4337" w:type="dxa"/>
+          </w:tcPr>
+          <w:p>
+            <w:r>
+              <w:rPr>
+                <w:sz w:val="18"/>
+              </w:rPr>
+              <w:t>"20260217_0500_Step0_Mkt188_Omaha_PreStep1/20260217_0500_Step0_Mkt188_Omaha_PreStep1.zip"</w:t>
+            </w:r>
+          </w:p>
+        </w:tc>
+      </w:tr>
+      <w:tr>
+        <w:tc>
+          <w:tcPr>
+            <w:tcW w:w="4337" w:type="dxa"/>
+          </w:tcPr>
+          <w:p>
+            <w:r>
+              <w:rPr>
+                <w:b/>
+                <w:sz w:val="18"/>
+              </w:rPr>
+              <w:t>Example PostStep1</w:t>
+            </w:r>
+          </w:p>
+        </w:tc>
+        <w:tc>
+          <w:tcPr>
+            <w:tcW w:w="4337" w:type="dxa"/>
+          </w:tcPr>
+          <w:p>
+            <w:r>
+              <w:rPr>
+                <w:sz w:val="18"/>
+              </w:rPr>
+              <w:t>"20260217_0630_Step0_Mkt188_Omaha_PostStep1/20260217_0630_Step0_Mkt188_Omaha_PostStep1.zip"</w:t>
+            </w:r>
+          </w:p>
+        </w:tc>
+      </w:tr>
+    </w:tbl>
+    <w:p>
+      <w:r>
+        <w:br w:type="page"/>
+      </w:r>
+    </w:p>
+    <w:p>
+      <w:pPr>
+        <w:pStyle w:val="Heading1"/>
+      </w:pPr>
+      <w:bookmarkStart w:id="63" w:name="_Toc222256520"/>
+      <w:r>
+        <w:lastRenderedPageBreak/>
+        <w:t>Operational Best Practices</w:t>
+      </w:r>
+      <w:bookmarkEnd w:id="63"/>
     </w:p>
     <w:p>
       <w:pPr>
@@ -15042,12 +15254,12 @@
       <w:pPr>
         <w:pStyle w:val="Heading1"/>
       </w:pPr>
-      <w:bookmarkStart w:id="63" w:name="_Toc222254868"/>
+      <w:bookmarkStart w:id="64" w:name="_Toc222256521"/>
       <w:r>
         <w:lastRenderedPageBreak/>
         <w:t>Known limitations and considerations</w:t>
       </w:r>
-      <w:bookmarkEnd w:id="63"/>
+      <w:bookmarkEnd w:id="64"/>
     </w:p>
     <w:p>
       <w:pPr>
@@ -15183,7 +15395,7 @@
         <w:noProof/>
       </w:rPr>
       <w:drawing>
-        <wp:anchor distT="0" distB="0" distL="0" distR="0" simplePos="0" relativeHeight="251661312" behindDoc="0" locked="0" layoutInCell="1" allowOverlap="1" wp14:anchorId="477CC9A5" wp14:editId="1950A525">
+        <wp:anchor distT="0" distB="0" distL="0" distR="0" simplePos="0" relativeHeight="251661312" behindDoc="0" locked="0" layoutInCell="1" allowOverlap="1" wp14:anchorId="211E94FC" wp14:editId="2D464630">
           <wp:simplePos x="0" y="0"/>
           <wp:positionH relativeFrom="page">
             <wp:posOffset>6840855</wp:posOffset>
@@ -16088,7 +16300,7 @@
         <w:noProof/>
       </w:rPr>
       <w:drawing>
-        <wp:anchor distT="0" distB="0" distL="0" distR="0" simplePos="0" relativeHeight="251659264" behindDoc="0" locked="0" layoutInCell="1" allowOverlap="1" wp14:anchorId="45DC4CFD" wp14:editId="2F8269DE">
+        <wp:anchor distT="0" distB="0" distL="0" distR="0" simplePos="0" relativeHeight="251659264" behindDoc="0" locked="0" layoutInCell="1" allowOverlap="1" wp14:anchorId="7BFF7394" wp14:editId="1201F44C">
           <wp:simplePos x="0" y="0"/>
           <wp:positionH relativeFrom="page">
             <wp:posOffset>6840855</wp:posOffset>
@@ -16178,7 +16390,7 @@
             <w:right w:val="nil"/>
           </w:tcBorders>
         </w:tcPr>
-        <w:bookmarkStart w:id="64" w:name="_Hlk511660098" w:displacedByCustomXml="next"/>
+        <w:bookmarkStart w:id="65" w:name="_Hlk511660098" w:displacedByCustomXml="next"/>
         <w:sdt>
           <w:sdtPr>
             <w:id w:val="1415522412"/>
@@ -16999,7 +17211,7 @@
         </w:sdt>
       </w:tc>
     </w:tr>
-    <w:bookmarkEnd w:id="64"/>
+    <w:bookmarkEnd w:id="65"/>
   </w:tbl>
   <w:p>
     <w:pPr>
@@ -45347,11 +45559,11 @@
     <w:rsid w:val="001B5519"/>
     <w:rsid w:val="001E3D19"/>
     <w:rsid w:val="00213FF4"/>
+    <w:rsid w:val="00217075"/>
     <w:rsid w:val="00220D96"/>
     <w:rsid w:val="00245D38"/>
     <w:rsid w:val="00256A57"/>
     <w:rsid w:val="00265F61"/>
-    <w:rsid w:val="002A3F33"/>
     <w:rsid w:val="002B0A62"/>
     <w:rsid w:val="002B4402"/>
     <w:rsid w:val="002C7641"/>

</xml_diff>